<commit_message>
Use udev to device node automaticly
Signed-off-by: Dennis Cheng <m8939605@gmail.com>
</commit_message>
<xml_diff>
--- a/rlk_lab/rlk_basic/chapter_5/lab1_simple_driver/chapter-5-lab1-实验说明.docx
+++ b/rlk_lab/rlk_basic/chapter_5/lab1_simple_driver/chapter-5-lab1-实验说明.docx
@@ -1,191 +1,180 @@
 
 <file path=word/document.xml><?xml version="1.0" encoding="utf-8"?>
-<w:document xmlns:wpc="http://schemas.microsoft.com/office/word/2010/wordprocessingCanvas" xmlns:cx="http://schemas.microsoft.com/office/drawing/2014/chartex" xmlns:cx1="http://schemas.microsoft.com/office/drawing/2015/9/8/chartex" xmlns:cx2="http://schemas.microsoft.com/office/drawing/2015/10/21/chartex" xmlns:cx3="http://schemas.microsoft.com/office/drawing/2016/5/9/chartex" xmlns:cx4="http://schemas.microsoft.com/office/drawing/2016/5/10/chartex" xmlns:cx5="http://schemas.microsoft.com/office/drawing/2016/5/11/chartex" xmlns:cx6="http://schemas.microsoft.com/office/drawing/2016/5/12/chartex" xmlns:cx7="http://schemas.microsoft.com/office/drawing/2016/5/13/chartex" xmlns:cx8="http://schemas.microsoft.com/office/drawing/2016/5/14/chartex" xmlns:mc="http://schemas.openxmlformats.org/markup-compatibility/2006" xmlns:aink="http://schemas.microsoft.com/office/drawing/2016/ink" xmlns:am3d="http://schemas.microsoft.com/office/drawing/2017/model3d" xmlns:o="urn:schemas-microsoft-com:office:office" xmlns:r="http://schemas.openxmlformats.org/officeDocument/2006/relationships" xmlns:m="http://schemas.openxmlformats.org/officeDocument/2006/math" xmlns:v="urn:schemas-microsoft-com:vml" xmlns:wp14="http://schemas.microsoft.com/office/word/2010/wordprocessingDrawing" xmlns:wp="http://schemas.openxmlformats.org/drawingml/2006/wordprocessingDrawing" xmlns:w10="urn:schemas-microsoft-com:office:word" xmlns:w="http://schemas.openxmlformats.org/wordprocessingml/2006/main" xmlns:w14="http://schemas.microsoft.com/office/word/2010/wordml" xmlns:w15="http://schemas.microsoft.com/office/word/2012/wordml" xmlns:w16cid="http://schemas.microsoft.com/office/word/2016/wordml/cid" xmlns:w16se="http://schemas.microsoft.com/office/word/2015/wordml/symex" xmlns:wpg="http://schemas.microsoft.com/office/word/2010/wordprocessingGroup" xmlns:wpi="http://schemas.microsoft.com/office/word/2010/wordprocessingInk" xmlns:wne="http://schemas.microsoft.com/office/word/2006/wordml" xmlns:wps="http://schemas.microsoft.com/office/word/2010/wordprocessingShape" mc:Ignorable="w14 w15 w16se w16cid wp14">
+<w:document xmlns:o="urn:schemas-microsoft-com:office:office" xmlns:r="http://schemas.openxmlformats.org/officeDocument/2006/relationships" xmlns:v="urn:schemas-microsoft-com:vml" xmlns:w="http://schemas.openxmlformats.org/wordprocessingml/2006/main" xmlns:w10="urn:schemas-microsoft-com:office:word" xmlns:wp="http://schemas.openxmlformats.org/drawingml/2006/wordprocessingDrawing" xmlns:wps="http://schemas.microsoft.com/office/word/2010/wordprocessingShape" xmlns:wpg="http://schemas.microsoft.com/office/word/2010/wordprocessingGroup" xmlns:mc="http://schemas.openxmlformats.org/markup-compatibility/2006" xmlns:wp14="http://schemas.microsoft.com/office/word/2010/wordprocessingDrawing" xmlns:w14="http://schemas.microsoft.com/office/word/2010/wordml" mc:Ignorable="w14 wp14">
   <w:body>
     <w:p>
       <w:pPr>
-        <w:pStyle w:val="1"/>
-      </w:pPr>
-      <w:r>
-        <w:t>L</w:t>
-      </w:r>
-      <w:r>
-        <w:t>ab</w:t>
-      </w:r>
-      <w:r>
-        <w:t>1</w:t>
-      </w:r>
-      <w:r>
-        <w:t>_</w:t>
-      </w:r>
-      <w:r>
-        <w:rPr>
-          <w:rFonts w:hint="eastAsia"/>
-        </w:rPr>
+        <w:pStyle w:val="Heading1"/>
+        <w:spacing w:before="340" w:after="330"/>
+        <w:rPr/>
+      </w:pPr>
+      <w:r>
+        <w:rPr/>
+        <w:t>Lab1_</w:t>
+      </w:r>
+      <w:r>
+        <w:rPr/>
         <w:t>从一个简单的字符设备开始</w:t>
       </w:r>
     </w:p>
-    <w:p/>
-    <w:p>
-      <w:pPr>
-        <w:pStyle w:val="2"/>
-      </w:pPr>
-      <w:r>
+    <w:p>
+      <w:pPr>
+        <w:pStyle w:val="Normal"/>
+        <w:rPr/>
+      </w:pPr>
+      <w:r>
+        <w:rPr/>
+      </w:r>
+    </w:p>
+    <w:p>
+      <w:pPr>
+        <w:pStyle w:val="Heading2"/>
+        <w:rPr/>
+      </w:pPr>
+      <w:r>
+        <w:rPr/>
         <w:t>基本实验步骤</w:t>
       </w:r>
     </w:p>
     <w:p>
       <w:pPr>
-        <w:pStyle w:val="a3"/>
+        <w:pStyle w:val="ListParagraph"/>
         <w:numPr>
           <w:ilvl w:val="0"/>
           <w:numId w:val="1"/>
         </w:numPr>
-        <w:ind w:firstLineChars="0"/>
-      </w:pPr>
-      <w:r>
-        <w:rPr>
-          <w:rFonts w:hint="eastAsia"/>
-        </w:rPr>
-        <w:t>进入</w:t>
-      </w:r>
-      <w:r>
-        <w:rPr>
-          <w:rFonts w:hint="eastAsia"/>
-        </w:rPr>
-        <w:t>对应的</w:t>
-      </w:r>
-      <w:r>
-        <w:rPr>
-          <w:rFonts w:hint="eastAsia"/>
-        </w:rPr>
+        <w:rPr/>
+      </w:pPr>
+      <w:r>
+        <w:rPr/>
+        <w:t>进入对应的</w:t>
+      </w:r>
+      <w:r>
+        <w:rPr/>
         <w:t>lab</w:t>
       </w:r>
       <w:r>
-        <w:t>目录</w:t>
-      </w:r>
-      <w:r>
-        <w:rPr>
-          <w:rFonts w:hint="eastAsia"/>
-        </w:rPr>
-        <w:t>。</w:t>
+        <w:rPr/>
+        <w:t>目录。</w:t>
       </w:r>
     </w:p>
     <w:tbl>
       <w:tblPr>
         <w:tblStyle w:val="a4"/>
-        <w:tblW w:w="0" w:type="auto"/>
-        <w:tblLook w:val="04A0" w:firstRow="1" w:lastRow="0" w:firstColumn="1" w:lastColumn="0" w:noHBand="0" w:noVBand="1"/>
+        <w:tblW w:w="8296" w:type="dxa"/>
+        <w:jc w:val="left"/>
+        <w:tblInd w:w="0" w:type="dxa"/>
+        <w:tblCellMar>
+          <w:top w:w="0" w:type="dxa"/>
+          <w:left w:w="108" w:type="dxa"/>
+          <w:bottom w:w="0" w:type="dxa"/>
+          <w:right w:w="108" w:type="dxa"/>
+        </w:tblCellMar>
+        <w:tblLook w:lastRow="0" w:firstRow="1" w:lastColumn="0" w:firstColumn="1" w:val="04a0" w:noHBand="0" w:noVBand="1"/>
       </w:tblPr>
       <w:tblGrid>
         <w:gridCol w:w="8296"/>
       </w:tblGrid>
       <w:tr>
+        <w:trPr/>
         <w:tc>
           <w:tcPr>
             <w:tcW w:w="8296" w:type="dxa"/>
+            <w:tcBorders/>
+            <w:shd w:fill="auto" w:val="clear"/>
           </w:tcPr>
           <w:p>
+            <w:pPr>
+              <w:pStyle w:val="Normal"/>
+              <w:rPr/>
+            </w:pPr>
             <w:r>
+              <w:rPr/>
               <w:t># export ARCH=arm</w:t>
             </w:r>
           </w:p>
           <w:p>
+            <w:pPr>
+              <w:pStyle w:val="Normal"/>
+              <w:rPr/>
+            </w:pPr>
             <w:r>
-              <w:t xml:space="preserve"># </w:t>
-            </w:r>
-            <w:r>
-              <w:t>export CROSS_COMPILE=arm-</w:t>
-            </w:r>
-            <w:proofErr w:type="spellStart"/>
-            <w:r>
-              <w:t>linux</w:t>
-            </w:r>
-            <w:proofErr w:type="spellEnd"/>
-            <w:r>
-              <w:t>-</w:t>
-            </w:r>
-            <w:proofErr w:type="spellStart"/>
-            <w:r>
-              <w:t>gnueabi</w:t>
-            </w:r>
-            <w:proofErr w:type="spellEnd"/>
-            <w:r>
-              <w:t>-</w:t>
+              <w:rPr/>
+              <w:t># export CROSS_COMPILE=arm-linux-gnueabi-</w:t>
             </w:r>
           </w:p>
           <w:p>
+            <w:pPr>
+              <w:pStyle w:val="Normal"/>
+              <w:rPr/>
+            </w:pPr>
             <w:r>
-              <w:rPr>
-                <w:rFonts w:hint="eastAsia"/>
-              </w:rPr>
-              <w:t>#</w:t>
+              <w:rPr/>
+              <w:t xml:space="preserve"># make BASEINCLUDE= </w:t>
             </w:r>
             <w:r>
-              <w:t xml:space="preserve"> </w:t>
-            </w:r>
-            <w:r>
-              <w:t>make BASEINCLUDE=</w:t>
-            </w:r>
-            <w:r>
-              <w:t xml:space="preserve"> </w:t>
-            </w:r>
-            <w:r>
-              <w:rPr>
-                <w:rFonts w:hint="eastAsia"/>
-              </w:rPr>
+              <w:rPr/>
               <w:t>你的</w:t>
             </w:r>
             <w:r>
+              <w:rPr/>
               <w:t>runninglinuxkernel_4.0</w:t>
             </w:r>
             <w:r>
-              <w:rPr>
-                <w:rFonts w:hint="eastAsia"/>
-              </w:rPr>
+              <w:rPr/>
               <w:t>目录的绝对路径</w:t>
             </w:r>
           </w:p>
         </w:tc>
       </w:tr>
     </w:tbl>
-    <w:p/>
-    <w:p>
-      <w:r>
-        <w:rPr>
-          <w:rFonts w:hint="eastAsia"/>
-        </w:rPr>
+    <w:p>
+      <w:pPr>
+        <w:pStyle w:val="Normal"/>
+        <w:rPr/>
+      </w:pPr>
+      <w:r>
+        <w:rPr/>
+      </w:r>
+    </w:p>
+    <w:p>
+      <w:pPr>
+        <w:pStyle w:val="Normal"/>
+        <w:rPr/>
+      </w:pPr>
+      <w:r>
+        <w:rPr/>
         <w:t>这里</w:t>
       </w:r>
       <w:r>
+        <w:rPr/>
         <w:t>BASEINCLUDE</w:t>
       </w:r>
       <w:r>
+        <w:rPr/>
         <w:t>指定你当前</w:t>
       </w:r>
       <w:r>
+        <w:rPr/>
         <w:t>runninglinuxkernel_4.0</w:t>
       </w:r>
       <w:r>
-        <w:t>的目录路径</w:t>
-      </w:r>
-      <w:r>
-        <w:rPr>
-          <w:rFonts w:hint="eastAsia"/>
-        </w:rPr>
-        <w:t>，每个人机器上路径可能不一样，请确保路径正确。</w:t>
-      </w:r>
-    </w:p>
-    <w:p>
-      <w:r>
-        <w:rPr>
-          <w:noProof/>
-        </w:rPr>
+        <w:rPr/>
+        <w:t>的目录路径，每个人机器上路径可能不一样，请确保路径正确。</w:t>
+      </w:r>
+    </w:p>
+    <w:p>
+      <w:pPr>
+        <w:pStyle w:val="Normal"/>
+        <w:rPr/>
+      </w:pPr>
+      <w:r>
+        <w:rPr/>
         <w:drawing>
           <wp:inline distT="0" distB="0" distL="0" distR="0">
             <wp:extent cx="5274310" cy="1656080"/>
             <wp:effectExtent l="0" t="0" r="0" b="0"/>
-            <wp:docPr id="5" name="图片 5" descr="file:///var/folders/00/swbgfnt57ynd8b6ksbjvvy940000gn/T/com.microsoft.Word/screenshot.png"/>
+            <wp:docPr id="1" name="图片 5" descr="file:///var/folders/00/swbgfnt57ynd8b6ksbjvvy940000gn/T/com.microsoft.Word/screenshot.png"/>
             <wp:cNvGraphicFramePr>
               <a:graphicFrameLocks xmlns:a="http://schemas.openxmlformats.org/drawingml/2006/main" noChangeAspect="1"/>
             </wp:cNvGraphicFramePr>
@@ -193,22 +182,18 @@
               <a:graphicData uri="http://schemas.openxmlformats.org/drawingml/2006/picture">
                 <pic:pic xmlns:pic="http://schemas.openxmlformats.org/drawingml/2006/picture">
                   <pic:nvPicPr>
-                    <pic:cNvPr id="5" name="screenshot.png"/>
-                    <pic:cNvPicPr/>
+                    <pic:cNvPr id="1" name="图片 5" descr="file:///var/folders/00/swbgfnt57ynd8b6ksbjvvy940000gn/T/com.microsoft.Word/screenshot.png"/>
+                    <pic:cNvPicPr>
+                      <a:picLocks noChangeAspect="1" noChangeArrowheads="1"/>
+                    </pic:cNvPicPr>
                   </pic:nvPicPr>
                   <pic:blipFill>
-                    <a:blip r:embed="rId5" cstate="print">
-                      <a:extLst>
-                        <a:ext uri="{28A0092B-C50C-407E-A947-70E740481C1C}">
-                          <a14:useLocalDpi xmlns:a14="http://schemas.microsoft.com/office/drawing/2010/main" val="0"/>
-                        </a:ext>
-                      </a:extLst>
-                    </a:blip>
+                    <a:blip r:embed="rId2"/>
                     <a:stretch>
                       <a:fillRect/>
                     </a:stretch>
                   </pic:blipFill>
-                  <pic:spPr>
+                  <pic:spPr bwMode="auto">
                     <a:xfrm>
                       <a:off x="0" y="0"/>
                       <a:ext cx="5274310" cy="1656080"/>
@@ -224,294 +209,293 @@
         </w:drawing>
       </w:r>
     </w:p>
-    <w:p/>
-    <w:p>
-      <w:r>
-        <w:rPr>
-          <w:rFonts w:hint="eastAsia"/>
-        </w:rPr>
+    <w:p>
+      <w:pPr>
+        <w:pStyle w:val="Normal"/>
+        <w:rPr/>
+      </w:pPr>
+      <w:r>
+        <w:rPr/>
+      </w:r>
+    </w:p>
+    <w:p>
+      <w:pPr>
+        <w:pStyle w:val="Normal"/>
+        <w:rPr/>
+      </w:pPr>
+      <w:r>
+        <w:rPr/>
         <w:t>编译</w:t>
       </w:r>
       <w:r>
-        <w:rPr>
-          <w:rFonts w:hint="eastAsia"/>
-        </w:rPr>
+        <w:rPr/>
         <w:t>test</w:t>
       </w:r>
       <w:r>
-        <w:rPr>
-          <w:rFonts w:hint="eastAsia"/>
-        </w:rPr>
+        <w:rPr/>
         <w:t>测试程序。</w:t>
       </w:r>
     </w:p>
     <w:tbl>
       <w:tblPr>
         <w:tblStyle w:val="a4"/>
-        <w:tblW w:w="0" w:type="auto"/>
-        <w:tblLook w:val="04A0" w:firstRow="1" w:lastRow="0" w:firstColumn="1" w:lastColumn="0" w:noHBand="0" w:noVBand="1"/>
+        <w:tblW w:w="8296" w:type="dxa"/>
+        <w:jc w:val="left"/>
+        <w:tblInd w:w="0" w:type="dxa"/>
+        <w:tblCellMar>
+          <w:top w:w="0" w:type="dxa"/>
+          <w:left w:w="108" w:type="dxa"/>
+          <w:bottom w:w="0" w:type="dxa"/>
+          <w:right w:w="108" w:type="dxa"/>
+        </w:tblCellMar>
+        <w:tblLook w:noVBand="1" w:val="04a0" w:noHBand="0" w:lastColumn="0" w:firstColumn="1" w:lastRow="0" w:firstRow="1"/>
       </w:tblPr>
       <w:tblGrid>
         <w:gridCol w:w="8296"/>
       </w:tblGrid>
       <w:tr>
+        <w:trPr/>
         <w:tc>
           <w:tcPr>
             <w:tcW w:w="8296" w:type="dxa"/>
+            <w:tcBorders/>
+            <w:shd w:fill="auto" w:val="clear"/>
           </w:tcPr>
           <w:p>
+            <w:pPr>
+              <w:pStyle w:val="Normal"/>
+              <w:rPr/>
+            </w:pPr>
             <w:r>
-              <w:rPr>
-                <w:rFonts w:hint="eastAsia"/>
-              </w:rPr>
-              <w:t>#</w:t>
-            </w:r>
-            <w:r>
-              <w:t xml:space="preserve"> </w:t>
-            </w:r>
-            <w:r>
-              <w:t>arm-</w:t>
-            </w:r>
-            <w:proofErr w:type="spellStart"/>
-            <w:r>
-              <w:t>linux</w:t>
-            </w:r>
-            <w:proofErr w:type="spellEnd"/>
-            <w:r>
-              <w:t>-</w:t>
-            </w:r>
-            <w:proofErr w:type="spellStart"/>
-            <w:r>
-              <w:t>gnueabi-gcc</w:t>
-            </w:r>
-            <w:proofErr w:type="spellEnd"/>
-            <w:r>
-              <w:t xml:space="preserve"> </w:t>
-            </w:r>
-            <w:proofErr w:type="spellStart"/>
-            <w:r>
-              <w:t>test.c</w:t>
-            </w:r>
-            <w:proofErr w:type="spellEnd"/>
-            <w:r>
-              <w:t xml:space="preserve"> -o test --static</w:t>
+              <w:rPr/>
+              <w:t># arm-linux-gnueabi-gcc test.c -o test --static</w:t>
             </w:r>
           </w:p>
         </w:tc>
       </w:tr>
     </w:tbl>
-    <w:p/>
-    <w:p>
-      <w:r>
-        <w:rPr>
-          <w:rFonts w:hint="eastAsia"/>
-        </w:rPr>
+    <w:p>
+      <w:pPr>
+        <w:pStyle w:val="Normal"/>
+        <w:rPr/>
+      </w:pPr>
+      <w:r>
+        <w:rPr/>
+      </w:r>
+    </w:p>
+    <w:p>
+      <w:pPr>
+        <w:pStyle w:val="Normal"/>
+        <w:rPr/>
+      </w:pPr>
+      <w:r>
+        <w:rPr/>
         <w:t>然后把</w:t>
       </w:r>
-      <w:proofErr w:type="spellStart"/>
-      <w:r>
+      <w:r>
+        <w:rPr/>
         <w:t>ko</w:t>
       </w:r>
-      <w:proofErr w:type="spellEnd"/>
-      <w:r>
-        <w:rPr>
-          <w:rFonts w:hint="eastAsia"/>
-        </w:rPr>
-        <w:t>内核模块</w:t>
-      </w:r>
-      <w:r>
-        <w:rPr>
-          <w:rFonts w:hint="eastAsia"/>
-        </w:rPr>
-        <w:t>和</w:t>
-      </w:r>
-      <w:r>
-        <w:rPr>
-          <w:rFonts w:hint="eastAsia"/>
-        </w:rPr>
+      <w:r>
+        <w:rPr/>
+        <w:t>内核模块和</w:t>
+      </w:r>
+      <w:r>
+        <w:rPr/>
         <w:t>test</w:t>
       </w:r>
       <w:r>
-        <w:rPr>
-          <w:rFonts w:hint="eastAsia"/>
-        </w:rPr>
-        <w:t>程序</w:t>
-      </w:r>
-      <w:r>
-        <w:t>拷贝到</w:t>
-      </w:r>
-      <w:r>
-        <w:t>runninglinuxkernel_4.0</w:t>
-      </w:r>
-      <w:r>
-        <w:t>/</w:t>
-      </w:r>
-      <w:proofErr w:type="spellStart"/>
-      <w:r>
-        <w:t>kmodules</w:t>
-      </w:r>
-      <w:proofErr w:type="spellEnd"/>
-      <w:r>
-        <w:rPr>
-          <w:rFonts w:hint="eastAsia"/>
-        </w:rPr>
+        <w:rPr/>
+        <w:t>程序拷贝到</w:t>
+      </w:r>
+      <w:r>
+        <w:rPr/>
+        <w:t>runninglinuxkernel_4.0/kmodules</w:t>
+      </w:r>
+      <w:r>
+        <w:rPr/>
         <w:t>目录下面。</w:t>
       </w:r>
     </w:p>
-    <w:p/>
-    <w:p>
-      <w:r>
+    <w:p>
+      <w:pPr>
+        <w:pStyle w:val="Normal"/>
+        <w:rPr/>
+      </w:pPr>
+      <w:r>
+        <w:rPr/>
+      </w:r>
+    </w:p>
+    <w:p>
+      <w:pPr>
+        <w:pStyle w:val="Normal"/>
+        <w:rPr/>
+      </w:pPr>
+      <w:r>
+        <w:rPr/>
         <w:t>运行如下脚本启动</w:t>
       </w:r>
-      <w:proofErr w:type="spellStart"/>
-      <w:r>
-        <w:rPr>
-          <w:rFonts w:hint="eastAsia"/>
-        </w:rPr>
+      <w:r>
+        <w:rPr/>
         <w:t>Qemu</w:t>
       </w:r>
-      <w:proofErr w:type="spellEnd"/>
-      <w:r>
-        <w:rPr>
-          <w:rFonts w:hint="eastAsia"/>
-        </w:rPr>
+      <w:r>
+        <w:rPr/>
         <w:t>。</w:t>
       </w:r>
     </w:p>
     <w:tbl>
       <w:tblPr>
         <w:tblStyle w:val="a4"/>
-        <w:tblW w:w="0" w:type="auto"/>
-        <w:tblLook w:val="04A0" w:firstRow="1" w:lastRow="0" w:firstColumn="1" w:lastColumn="0" w:noHBand="0" w:noVBand="1"/>
+        <w:tblW w:w="8296" w:type="dxa"/>
+        <w:jc w:val="left"/>
+        <w:tblInd w:w="0" w:type="dxa"/>
+        <w:tblCellMar>
+          <w:top w:w="0" w:type="dxa"/>
+          <w:left w:w="108" w:type="dxa"/>
+          <w:bottom w:w="0" w:type="dxa"/>
+          <w:right w:w="108" w:type="dxa"/>
+        </w:tblCellMar>
+        <w:tblLook w:noVBand="1" w:val="04a0" w:noHBand="0" w:lastColumn="0" w:firstColumn="1" w:lastRow="0" w:firstRow="1"/>
       </w:tblPr>
       <w:tblGrid>
         <w:gridCol w:w="8296"/>
       </w:tblGrid>
       <w:tr>
+        <w:trPr/>
         <w:tc>
           <w:tcPr>
             <w:tcW w:w="8296" w:type="dxa"/>
+            <w:tcBorders/>
+            <w:shd w:fill="auto" w:val="clear"/>
           </w:tcPr>
           <w:p>
+            <w:pPr>
+              <w:pStyle w:val="Normal"/>
+              <w:rPr/>
+            </w:pPr>
             <w:r>
-              <w:t xml:space="preserve">#cd </w:t>
-            </w:r>
-            <w:r>
-              <w:t>runninglinuxkernel_4.0</w:t>
+              <w:rPr/>
+              <w:t>#cd runninglinuxkernel_4.0</w:t>
             </w:r>
           </w:p>
           <w:p>
+            <w:pPr>
+              <w:pStyle w:val="Normal"/>
+              <w:rPr/>
+            </w:pPr>
             <w:r>
-              <w:rPr>
-                <w:rFonts w:hint="eastAsia"/>
-              </w:rPr>
-              <w:t>#</w:t>
+              <w:rPr/>
+              <w:t># sh run.sh arm32  #</w:t>
             </w:r>
             <w:r>
-              <w:t xml:space="preserve"> </w:t>
-            </w:r>
-            <w:proofErr w:type="spellStart"/>
-            <w:r>
-              <w:t>sh</w:t>
-            </w:r>
-            <w:proofErr w:type="spellEnd"/>
-            <w:r>
-              <w:t xml:space="preserve"> run.sh arm32  #</w:t>
-            </w:r>
-            <w:r>
-              <w:rPr>
-                <w:rFonts w:hint="eastAsia"/>
-              </w:rPr>
+              <w:rPr/>
               <w:t>启动虚拟机</w:t>
             </w:r>
           </w:p>
         </w:tc>
       </w:tr>
     </w:tbl>
-    <w:p/>
-    <w:p>
-      <w:r>
+    <w:p>
+      <w:pPr>
+        <w:pStyle w:val="Normal"/>
+        <w:rPr/>
+      </w:pPr>
+      <w:r>
+        <w:rPr/>
+      </w:r>
+    </w:p>
+    <w:p>
+      <w:pPr>
+        <w:pStyle w:val="Normal"/>
+        <w:rPr/>
+      </w:pPr>
+      <w:r>
+        <w:rPr/>
         <w:t>在</w:t>
       </w:r>
-      <w:proofErr w:type="spellStart"/>
-      <w:r>
-        <w:rPr>
-          <w:rFonts w:hint="eastAsia"/>
-        </w:rPr>
+      <w:r>
+        <w:rPr/>
         <w:t>Qemu</w:t>
       </w:r>
-      <w:proofErr w:type="spellEnd"/>
-      <w:r>
-        <w:rPr>
-          <w:rFonts w:hint="eastAsia"/>
-        </w:rPr>
+      <w:r>
+        <w:rPr/>
         <w:t>虚拟机</w:t>
       </w:r>
       <w:r>
-        <w:rPr>
-          <w:rFonts w:hint="eastAsia"/>
-        </w:rPr>
+        <w:rPr/>
         <w:t>:</w:t>
       </w:r>
     </w:p>
     <w:tbl>
       <w:tblPr>
         <w:tblStyle w:val="a4"/>
-        <w:tblW w:w="0" w:type="auto"/>
-        <w:tblLook w:val="04A0" w:firstRow="1" w:lastRow="0" w:firstColumn="1" w:lastColumn="0" w:noHBand="0" w:noVBand="1"/>
+        <w:tblW w:w="8296" w:type="dxa"/>
+        <w:jc w:val="left"/>
+        <w:tblInd w:w="0" w:type="dxa"/>
+        <w:tblCellMar>
+          <w:top w:w="0" w:type="dxa"/>
+          <w:left w:w="108" w:type="dxa"/>
+          <w:bottom w:w="0" w:type="dxa"/>
+          <w:right w:w="108" w:type="dxa"/>
+        </w:tblCellMar>
+        <w:tblLook w:noVBand="1" w:val="04a0" w:noHBand="0" w:lastColumn="0" w:firstColumn="1" w:lastRow="0" w:firstRow="1"/>
       </w:tblPr>
       <w:tblGrid>
         <w:gridCol w:w="8296"/>
       </w:tblGrid>
       <w:tr>
+        <w:trPr/>
         <w:tc>
           <w:tcPr>
             <w:tcW w:w="8296" w:type="dxa"/>
+            <w:tcBorders/>
+            <w:shd w:fill="auto" w:val="clear"/>
           </w:tcPr>
           <w:p>
+            <w:pPr>
+              <w:pStyle w:val="Normal"/>
+              <w:rPr/>
+            </w:pPr>
             <w:r>
-              <w:t>#cd /</w:t>
+              <w:rPr/>
+              <w:t>#cd /mnt</w:t>
             </w:r>
-            <w:proofErr w:type="spellStart"/>
-            <w:r>
-              <w:t>mnt</w:t>
-            </w:r>
-            <w:proofErr w:type="spellEnd"/>
           </w:p>
           <w:p>
+            <w:pPr>
+              <w:pStyle w:val="Normal"/>
+              <w:rPr/>
+            </w:pPr>
             <w:r>
-              <w:t xml:space="preserve"># </w:t>
+              <w:rPr/>
+              <w:t># insmod mydemo.ko</w:t>
             </w:r>
-            <w:proofErr w:type="spellStart"/>
-            <w:r>
-              <w:t>insmod</w:t>
-            </w:r>
-            <w:proofErr w:type="spellEnd"/>
-            <w:r>
-              <w:t xml:space="preserve"> </w:t>
-            </w:r>
-            <w:proofErr w:type="spellStart"/>
-            <w:r>
-              <w:t>mydemo.ko</w:t>
-            </w:r>
-            <w:proofErr w:type="spellEnd"/>
           </w:p>
         </w:tc>
       </w:tr>
     </w:tbl>
-    <w:p/>
-    <w:p>
-      <w:r>
-        <w:rPr>
-          <w:rFonts w:hint="eastAsia"/>
-          <w:noProof/>
-        </w:rPr>
-        <w:lastRenderedPageBreak/>
+    <w:p>
+      <w:pPr>
+        <w:pStyle w:val="Normal"/>
+        <w:rPr/>
+      </w:pPr>
+      <w:r>
+        <w:rPr/>
+      </w:r>
+    </w:p>
+    <w:p>
+      <w:pPr>
+        <w:pStyle w:val="Normal"/>
+        <w:rPr/>
+      </w:pPr>
+      <w:r>
+        <w:rPr/>
         <w:drawing>
           <wp:inline distT="0" distB="0" distL="0" distR="0">
             <wp:extent cx="5274310" cy="1145540"/>
             <wp:effectExtent l="0" t="0" r="0" b="0"/>
-            <wp:docPr id="6" name="图片 6" descr="file:///var/folders/00/swbgfnt57ynd8b6ksbjvvy940000gn/T/com.microsoft.Word/screenshot.png"/>
+            <wp:docPr id="2" name="图片 6" descr="file:///var/folders/00/swbgfnt57ynd8b6ksbjvvy940000gn/T/com.microsoft.Word/screenshot.png"/>
             <wp:cNvGraphicFramePr>
               <a:graphicFrameLocks xmlns:a="http://schemas.openxmlformats.org/drawingml/2006/main" noChangeAspect="1"/>
             </wp:cNvGraphicFramePr>
@@ -519,22 +503,18 @@
               <a:graphicData uri="http://schemas.openxmlformats.org/drawingml/2006/picture">
                 <pic:pic xmlns:pic="http://schemas.openxmlformats.org/drawingml/2006/picture">
                   <pic:nvPicPr>
-                    <pic:cNvPr id="6" name="screenshot.png"/>
-                    <pic:cNvPicPr/>
+                    <pic:cNvPr id="2" name="图片 6" descr="file:///var/folders/00/swbgfnt57ynd8b6ksbjvvy940000gn/T/com.microsoft.Word/screenshot.png"/>
+                    <pic:cNvPicPr>
+                      <a:picLocks noChangeAspect="1" noChangeArrowheads="1"/>
+                    </pic:cNvPicPr>
                   </pic:nvPicPr>
                   <pic:blipFill>
-                    <a:blip r:embed="rId6">
-                      <a:extLst>
-                        <a:ext uri="{28A0092B-C50C-407E-A947-70E740481C1C}">
-                          <a14:useLocalDpi xmlns:a14="http://schemas.microsoft.com/office/drawing/2010/main" val="0"/>
-                        </a:ext>
-                      </a:extLst>
-                    </a:blip>
+                    <a:blip r:embed="rId3"/>
                     <a:stretch>
                       <a:fillRect/>
                     </a:stretch>
                   </pic:blipFill>
-                  <pic:spPr>
+                  <pic:spPr bwMode="auto">
                     <a:xfrm>
                       <a:off x="0" y="0"/>
                       <a:ext cx="5274310" cy="1145540"/>
@@ -550,38 +530,45 @@
         </w:drawing>
       </w:r>
     </w:p>
-    <w:p/>
-    <w:p>
-      <w:r>
-        <w:rPr>
-          <w:rFonts w:hint="eastAsia"/>
-        </w:rPr>
+    <w:p>
+      <w:pPr>
+        <w:pStyle w:val="Normal"/>
+        <w:rPr/>
+      </w:pPr>
+      <w:r>
+        <w:rPr/>
+      </w:r>
+    </w:p>
+    <w:p>
+      <w:pPr>
+        <w:pStyle w:val="Normal"/>
+        <w:rPr/>
+      </w:pPr>
+      <w:r>
+        <w:rPr/>
         <w:t>直接跑</w:t>
       </w:r>
       <w:r>
-        <w:rPr>
-          <w:rFonts w:hint="eastAsia"/>
-        </w:rPr>
+        <w:rPr/>
         <w:t>test</w:t>
       </w:r>
       <w:r>
-        <w:rPr>
-          <w:rFonts w:hint="eastAsia"/>
-        </w:rPr>
+        <w:rPr/>
         <w:t>程序看看是神马情况。</w:t>
       </w:r>
     </w:p>
     <w:p>
-      <w:r>
-        <w:rPr>
-          <w:rFonts w:hint="eastAsia"/>
-          <w:noProof/>
-        </w:rPr>
+      <w:pPr>
+        <w:pStyle w:val="Normal"/>
+        <w:rPr/>
+      </w:pPr>
+      <w:r>
+        <w:rPr/>
         <w:drawing>
           <wp:inline distT="0" distB="0" distL="0" distR="0">
             <wp:extent cx="5274310" cy="1296035"/>
             <wp:effectExtent l="0" t="0" r="0" b="0"/>
-            <wp:docPr id="7" name="图片 7" descr="file:///var/folders/00/swbgfnt57ynd8b6ksbjvvy940000gn/T/com.microsoft.Word/screenshot.png"/>
+            <wp:docPr id="3" name="图片 7" descr="file:///var/folders/00/swbgfnt57ynd8b6ksbjvvy940000gn/T/com.microsoft.Word/screenshot.png"/>
             <wp:cNvGraphicFramePr>
               <a:graphicFrameLocks xmlns:a="http://schemas.openxmlformats.org/drawingml/2006/main" noChangeAspect="1"/>
             </wp:cNvGraphicFramePr>
@@ -589,22 +576,18 @@
               <a:graphicData uri="http://schemas.openxmlformats.org/drawingml/2006/picture">
                 <pic:pic xmlns:pic="http://schemas.openxmlformats.org/drawingml/2006/picture">
                   <pic:nvPicPr>
-                    <pic:cNvPr id="7" name="screenshot.png"/>
-                    <pic:cNvPicPr/>
+                    <pic:cNvPr id="3" name="图片 7" descr="file:///var/folders/00/swbgfnt57ynd8b6ksbjvvy940000gn/T/com.microsoft.Word/screenshot.png"/>
+                    <pic:cNvPicPr>
+                      <a:picLocks noChangeAspect="1" noChangeArrowheads="1"/>
+                    </pic:cNvPicPr>
                   </pic:nvPicPr>
                   <pic:blipFill>
-                    <a:blip r:embed="rId7">
-                      <a:extLst>
-                        <a:ext uri="{28A0092B-C50C-407E-A947-70E740481C1C}">
-                          <a14:useLocalDpi xmlns:a14="http://schemas.microsoft.com/office/drawing/2010/main" val="0"/>
-                        </a:ext>
-                      </a:extLst>
-                    </a:blip>
+                    <a:blip r:embed="rId4"/>
                     <a:stretch>
                       <a:fillRect/>
                     </a:stretch>
                   </pic:blipFill>
-                  <pic:spPr>
+                  <pic:spPr bwMode="auto">
                     <a:xfrm>
                       <a:off x="0" y="0"/>
                       <a:ext cx="5274310" cy="1296035"/>
@@ -621,34 +604,46 @@
       </w:r>
     </w:p>
     <w:p>
-      <w:r>
-        <w:rPr>
-          <w:rFonts w:hint="eastAsia"/>
-        </w:rPr>
+      <w:pPr>
+        <w:pStyle w:val="Normal"/>
+        <w:rPr/>
+      </w:pPr>
+      <w:r>
+        <w:rPr/>
         <w:t>居然报错了，咋回事？</w:t>
       </w:r>
     </w:p>
-    <w:p/>
-    <w:p>
-      <w:r>
-        <w:rPr>
-          <w:rFonts w:hint="eastAsia"/>
-        </w:rPr>
+    <w:p>
+      <w:pPr>
+        <w:pStyle w:val="Normal"/>
+        <w:rPr/>
+      </w:pPr>
+      <w:r>
+        <w:rPr/>
+      </w:r>
+    </w:p>
+    <w:p>
+      <w:pPr>
+        <w:pStyle w:val="Normal"/>
+        <w:rPr/>
+      </w:pPr>
+      <w:r>
+        <w:rPr/>
         <w:t>估计是设备节点还没创建。</w:t>
       </w:r>
     </w:p>
     <w:p>
-      <w:r>
-        <w:rPr>
-          <w:rFonts w:hint="eastAsia"/>
-          <w:noProof/>
-        </w:rPr>
-        <w:lastRenderedPageBreak/>
+      <w:pPr>
+        <w:pStyle w:val="Normal"/>
+        <w:rPr/>
+      </w:pPr>
+      <w:r>
+        <w:rPr/>
         <w:drawing>
           <wp:inline distT="0" distB="0" distL="0" distR="0">
             <wp:extent cx="5118100" cy="7404100"/>
             <wp:effectExtent l="0" t="0" r="0" b="0"/>
-            <wp:docPr id="8" name="图片 8" descr="file:///var/folders/00/swbgfnt57ynd8b6ksbjvvy940000gn/T/com.microsoft.Word/screenshot.png"/>
+            <wp:docPr id="4" name="图片 8" descr="file:///var/folders/00/swbgfnt57ynd8b6ksbjvvy940000gn/T/com.microsoft.Word/screenshot.png"/>
             <wp:cNvGraphicFramePr>
               <a:graphicFrameLocks xmlns:a="http://schemas.openxmlformats.org/drawingml/2006/main" noChangeAspect="1"/>
             </wp:cNvGraphicFramePr>
@@ -656,22 +651,18 @@
               <a:graphicData uri="http://schemas.openxmlformats.org/drawingml/2006/picture">
                 <pic:pic xmlns:pic="http://schemas.openxmlformats.org/drawingml/2006/picture">
                   <pic:nvPicPr>
-                    <pic:cNvPr id="8" name="screenshot.png"/>
-                    <pic:cNvPicPr/>
+                    <pic:cNvPr id="4" name="图片 8" descr="file:///var/folders/00/swbgfnt57ynd8b6ksbjvvy940000gn/T/com.microsoft.Word/screenshot.png"/>
+                    <pic:cNvPicPr>
+                      <a:picLocks noChangeAspect="1" noChangeArrowheads="1"/>
+                    </pic:cNvPicPr>
                   </pic:nvPicPr>
                   <pic:blipFill>
-                    <a:blip r:embed="rId8">
-                      <a:extLst>
-                        <a:ext uri="{28A0092B-C50C-407E-A947-70E740481C1C}">
-                          <a14:useLocalDpi xmlns:a14="http://schemas.microsoft.com/office/drawing/2010/main" val="0"/>
-                        </a:ext>
-                      </a:extLst>
-                    </a:blip>
+                    <a:blip r:embed="rId5"/>
                     <a:stretch>
                       <a:fillRect/>
                     </a:stretch>
                   </pic:blipFill>
-                  <pic:spPr>
+                  <pic:spPr bwMode="auto">
                     <a:xfrm>
                       <a:off x="0" y="0"/>
                       <a:ext cx="5118100" cy="7404100"/>
@@ -688,87 +679,59 @@
       </w:r>
     </w:p>
     <w:p>
-      <w:r>
-        <w:rPr>
-          <w:rFonts w:hint="eastAsia"/>
-        </w:rPr>
+      <w:pPr>
+        <w:pStyle w:val="Normal"/>
+        <w:rPr/>
+      </w:pPr>
+      <w:r>
+        <w:rPr/>
         <w:t>通过</w:t>
       </w:r>
       <w:r>
-        <w:rPr>
-          <w:rFonts w:hint="eastAsia"/>
-        </w:rPr>
-        <w:t>cat</w:t>
-      </w:r>
-      <w:r>
-        <w:t xml:space="preserve"> </w:t>
-      </w:r>
-      <w:r>
-        <w:t>/proc/devices</w:t>
-      </w:r>
-      <w:r>
-        <w:rPr>
-          <w:rFonts w:hint="eastAsia"/>
-        </w:rPr>
-        <w:t>看到我们的设备</w:t>
-      </w:r>
-      <w:r>
-        <w:rPr>
-          <w:rFonts w:hint="eastAsia"/>
-        </w:rPr>
-        <w:t>的主设备号是</w:t>
-      </w:r>
-      <w:r>
-        <w:rPr>
-          <w:rFonts w:hint="eastAsia"/>
-        </w:rPr>
-        <w:t>2</w:t>
-      </w:r>
-      <w:r>
-        <w:t>52</w:t>
-      </w:r>
-      <w:r>
-        <w:rPr>
-          <w:rFonts w:hint="eastAsia"/>
-        </w:rPr>
+        <w:rPr/>
+        <w:t>cat /proc/devices</w:t>
+      </w:r>
+      <w:r>
+        <w:rPr/>
+        <w:t>看到我们的设备的主设备号是</w:t>
+      </w:r>
+      <w:r>
+        <w:rPr/>
+        <w:t>252</w:t>
+      </w:r>
+      <w:r>
+        <w:rPr/>
         <w:t>号，名称为</w:t>
       </w:r>
-      <w:proofErr w:type="spellStart"/>
-      <w:r>
+      <w:r>
+        <w:rPr/>
         <w:t>my_demo_dev</w:t>
       </w:r>
-      <w:proofErr w:type="spellEnd"/>
-      <w:r>
-        <w:rPr>
-          <w:rFonts w:hint="eastAsia"/>
-        </w:rPr>
+      <w:r>
+        <w:rPr/>
         <w:t>，但是到</w:t>
       </w:r>
       <w:r>
-        <w:rPr>
-          <w:rFonts w:hint="eastAsia"/>
-        </w:rPr>
+        <w:rPr/>
         <w:t>dev</w:t>
       </w:r>
       <w:r>
-        <w:rPr>
-          <w:rFonts w:hint="eastAsia"/>
-        </w:rPr>
+        <w:rPr/>
         <w:t>目录看看，的确是没有。</w:t>
       </w:r>
     </w:p>
     <w:p>
-      <w:r>
-        <w:rPr>
-          <w:rFonts w:hint="eastAsia"/>
-          <w:noProof/>
-        </w:rPr>
-        <w:lastRenderedPageBreak/>
+      <w:pPr>
+        <w:pStyle w:val="Normal"/>
+        <w:rPr/>
+      </w:pPr>
+      <w:r>
+        <w:rPr/>
         <w:drawing>
           <wp:inline distT="0" distB="0" distL="0" distR="0">
             <wp:extent cx="5274310" cy="3279140"/>
             <wp:effectExtent l="0" t="0" r="0" b="0"/>
-            <wp:docPr id="9" name="图片 9" descr="file:///var/folders/00/swbgfnt57ynd8b6ksbjvvy940000gn/T/com.microsoft.Word/screenshot.png"/>
+            <wp:docPr id="5" name="图片 9" descr="file:///var/folders/00/swbgfnt57ynd8b6ksbjvvy940000gn/T/com.microsoft.Word/screenshot.png"/>
             <wp:cNvGraphicFramePr>
               <a:graphicFrameLocks xmlns:a="http://schemas.openxmlformats.org/drawingml/2006/main" noChangeAspect="1"/>
             </wp:cNvGraphicFramePr>
@@ -776,22 +739,18 @@
               <a:graphicData uri="http://schemas.openxmlformats.org/drawingml/2006/picture">
                 <pic:pic xmlns:pic="http://schemas.openxmlformats.org/drawingml/2006/picture">
                   <pic:nvPicPr>
-                    <pic:cNvPr id="9" name="screenshot.png"/>
-                    <pic:cNvPicPr/>
+                    <pic:cNvPr id="5" name="图片 9" descr="file:///var/folders/00/swbgfnt57ynd8b6ksbjvvy940000gn/T/com.microsoft.Word/screenshot.png"/>
+                    <pic:cNvPicPr>
+                      <a:picLocks noChangeAspect="1" noChangeArrowheads="1"/>
+                    </pic:cNvPicPr>
                   </pic:nvPicPr>
                   <pic:blipFill>
-                    <a:blip r:embed="rId9" cstate="print">
-                      <a:extLst>
-                        <a:ext uri="{28A0092B-C50C-407E-A947-70E740481C1C}">
-                          <a14:useLocalDpi xmlns:a14="http://schemas.microsoft.com/office/drawing/2010/main" val="0"/>
-                        </a:ext>
-                      </a:extLst>
-                    </a:blip>
+                    <a:blip r:embed="rId6"/>
                     <a:stretch>
                       <a:fillRect/>
                     </a:stretch>
                   </pic:blipFill>
-                  <pic:spPr>
+                  <pic:spPr bwMode="auto">
                     <a:xfrm>
                       <a:off x="0" y="0"/>
                       <a:ext cx="5274310" cy="3279140"/>
@@ -807,26 +766,37 @@
         </w:drawing>
       </w:r>
     </w:p>
-    <w:p/>
-    <w:p>
-      <w:r>
-        <w:rPr>
-          <w:rFonts w:hint="eastAsia"/>
-        </w:rPr>
+    <w:p>
+      <w:pPr>
+        <w:pStyle w:val="Normal"/>
+        <w:rPr/>
+      </w:pPr>
+      <w:r>
+        <w:rPr/>
+      </w:r>
+    </w:p>
+    <w:p>
+      <w:pPr>
+        <w:pStyle w:val="Normal"/>
+        <w:rPr/>
+      </w:pPr>
+      <w:r>
+        <w:rPr/>
         <w:t>那我们就手动创建一个吧。</w:t>
       </w:r>
     </w:p>
     <w:p>
-      <w:r>
-        <w:rPr>
-          <w:rFonts w:hint="eastAsia"/>
-          <w:noProof/>
-        </w:rPr>
+      <w:pPr>
+        <w:pStyle w:val="Normal"/>
+        <w:rPr/>
+      </w:pPr>
+      <w:r>
+        <w:rPr/>
         <w:drawing>
-          <wp:inline distT="0" distB="0" distL="0" distR="0">
+          <wp:inline distT="0" distB="635" distL="0" distR="0">
             <wp:extent cx="5274310" cy="786765"/>
-            <wp:effectExtent l="0" t="0" r="0" b="635"/>
-            <wp:docPr id="10" name="图片 10" descr="file:///var/folders/00/swbgfnt57ynd8b6ksbjvvy940000gn/T/com.microsoft.Word/screenshot.png"/>
+            <wp:effectExtent l="0" t="0" r="0" b="0"/>
+            <wp:docPr id="6" name="图片 10" descr="file:///var/folders/00/swbgfnt57ynd8b6ksbjvvy940000gn/T/com.microsoft.Word/screenshot.png"/>
             <wp:cNvGraphicFramePr>
               <a:graphicFrameLocks xmlns:a="http://schemas.openxmlformats.org/drawingml/2006/main" noChangeAspect="1"/>
             </wp:cNvGraphicFramePr>
@@ -834,22 +804,18 @@
               <a:graphicData uri="http://schemas.openxmlformats.org/drawingml/2006/picture">
                 <pic:pic xmlns:pic="http://schemas.openxmlformats.org/drawingml/2006/picture">
                   <pic:nvPicPr>
-                    <pic:cNvPr id="10" name="screenshot.png"/>
-                    <pic:cNvPicPr/>
+                    <pic:cNvPr id="6" name="图片 10" descr="file:///var/folders/00/swbgfnt57ynd8b6ksbjvvy940000gn/T/com.microsoft.Word/screenshot.png"/>
+                    <pic:cNvPicPr>
+                      <a:picLocks noChangeAspect="1" noChangeArrowheads="1"/>
+                    </pic:cNvPicPr>
                   </pic:nvPicPr>
                   <pic:blipFill>
-                    <a:blip r:embed="rId10">
-                      <a:extLst>
-                        <a:ext uri="{28A0092B-C50C-407E-A947-70E740481C1C}">
-                          <a14:useLocalDpi xmlns:a14="http://schemas.microsoft.com/office/drawing/2010/main" val="0"/>
-                        </a:ext>
-                      </a:extLst>
-                    </a:blip>
+                    <a:blip r:embed="rId7"/>
                     <a:stretch>
                       <a:fillRect/>
                     </a:stretch>
                   </pic:blipFill>
-                  <pic:spPr>
+                  <pic:spPr bwMode="auto">
                     <a:xfrm>
                       <a:off x="0" y="0"/>
                       <a:ext cx="5274310" cy="786765"/>
@@ -865,38 +831,45 @@
         </w:drawing>
       </w:r>
     </w:p>
-    <w:p/>
-    <w:p>
-      <w:r>
-        <w:rPr>
-          <w:rFonts w:hint="eastAsia"/>
-        </w:rPr>
+    <w:p>
+      <w:pPr>
+        <w:pStyle w:val="Normal"/>
+        <w:rPr/>
+      </w:pPr>
+      <w:r>
+        <w:rPr/>
+      </w:r>
+    </w:p>
+    <w:p>
+      <w:pPr>
+        <w:pStyle w:val="Normal"/>
+        <w:rPr/>
+      </w:pPr>
+      <w:r>
+        <w:rPr/>
         <w:t>在查看一下</w:t>
       </w:r>
       <w:r>
-        <w:rPr>
-          <w:rFonts w:hint="eastAsia"/>
-        </w:rPr>
+        <w:rPr/>
         <w:t>dev</w:t>
       </w:r>
       <w:r>
-        <w:rPr>
-          <w:rFonts w:hint="eastAsia"/>
-        </w:rPr>
+        <w:rPr/>
         <w:t>目录。</w:t>
       </w:r>
     </w:p>
     <w:p>
-      <w:r>
-        <w:rPr>
-          <w:rFonts w:hint="eastAsia"/>
-          <w:noProof/>
-        </w:rPr>
+      <w:pPr>
+        <w:pStyle w:val="Normal"/>
+        <w:rPr/>
+      </w:pPr>
+      <w:r>
+        <w:rPr/>
         <w:drawing>
-          <wp:inline distT="0" distB="0" distL="0" distR="0">
+          <wp:inline distT="0" distB="4445" distL="0" distR="0">
             <wp:extent cx="5274310" cy="503555"/>
-            <wp:effectExtent l="0" t="0" r="0" b="4445"/>
-            <wp:docPr id="11" name="图片 11" descr="file:///var/folders/00/swbgfnt57ynd8b6ksbjvvy940000gn/T/com.microsoft.Word/screenshot.png"/>
+            <wp:effectExtent l="0" t="0" r="0" b="0"/>
+            <wp:docPr id="7" name="图片 11" descr="file:///var/folders/00/swbgfnt57ynd8b6ksbjvvy940000gn/T/com.microsoft.Word/screenshot.png"/>
             <wp:cNvGraphicFramePr>
               <a:graphicFrameLocks xmlns:a="http://schemas.openxmlformats.org/drawingml/2006/main" noChangeAspect="1"/>
             </wp:cNvGraphicFramePr>
@@ -904,22 +877,18 @@
               <a:graphicData uri="http://schemas.openxmlformats.org/drawingml/2006/picture">
                 <pic:pic xmlns:pic="http://schemas.openxmlformats.org/drawingml/2006/picture">
                   <pic:nvPicPr>
-                    <pic:cNvPr id="11" name="screenshot.png"/>
-                    <pic:cNvPicPr/>
+                    <pic:cNvPr id="7" name="图片 11" descr="file:///var/folders/00/swbgfnt57ynd8b6ksbjvvy940000gn/T/com.microsoft.Word/screenshot.png"/>
+                    <pic:cNvPicPr>
+                      <a:picLocks noChangeAspect="1" noChangeArrowheads="1"/>
+                    </pic:cNvPicPr>
                   </pic:nvPicPr>
                   <pic:blipFill>
-                    <a:blip r:embed="rId11" cstate="print">
-                      <a:extLst>
-                        <a:ext uri="{28A0092B-C50C-407E-A947-70E740481C1C}">
-                          <a14:useLocalDpi xmlns:a14="http://schemas.microsoft.com/office/drawing/2010/main" val="0"/>
-                        </a:ext>
-                      </a:extLst>
-                    </a:blip>
+                    <a:blip r:embed="rId8"/>
                     <a:stretch>
                       <a:fillRect/>
                     </a:stretch>
                   </pic:blipFill>
-                  <pic:spPr>
+                  <pic:spPr bwMode="auto">
                     <a:xfrm>
                       <a:off x="0" y="0"/>
                       <a:ext cx="5274310" cy="503555"/>
@@ -935,38 +904,45 @@
         </w:drawing>
       </w:r>
     </w:p>
-    <w:p/>
-    <w:p>
-      <w:r>
-        <w:rPr>
-          <w:rFonts w:hint="eastAsia"/>
-        </w:rPr>
+    <w:p>
+      <w:pPr>
+        <w:pStyle w:val="Normal"/>
+        <w:rPr/>
+      </w:pPr>
+      <w:r>
+        <w:rPr/>
+      </w:r>
+    </w:p>
+    <w:p>
+      <w:pPr>
+        <w:pStyle w:val="Normal"/>
+        <w:rPr/>
+      </w:pPr>
+      <w:r>
+        <w:rPr/>
         <w:t>这下有了。那我们在跑一下</w:t>
       </w:r>
       <w:r>
-        <w:rPr>
-          <w:rFonts w:hint="eastAsia"/>
-        </w:rPr>
+        <w:rPr/>
         <w:t>test</w:t>
       </w:r>
       <w:r>
-        <w:rPr>
-          <w:rFonts w:hint="eastAsia"/>
-        </w:rPr>
+        <w:rPr/>
         <w:t>程序。</w:t>
       </w:r>
     </w:p>
     <w:p>
-      <w:r>
-        <w:rPr>
-          <w:rFonts w:hint="eastAsia"/>
-          <w:noProof/>
-        </w:rPr>
+      <w:pPr>
+        <w:pStyle w:val="Normal"/>
+        <w:rPr/>
+      </w:pPr>
+      <w:r>
+        <w:rPr/>
         <w:drawing>
-          <wp:inline distT="0" distB="0" distL="0" distR="0">
+          <wp:inline distT="0" distB="1905" distL="0" distR="0">
             <wp:extent cx="5274310" cy="988695"/>
-            <wp:effectExtent l="0" t="0" r="0" b="1905"/>
-            <wp:docPr id="16" name="图片 16" descr="file:///var/folders/00/swbgfnt57ynd8b6ksbjvvy940000gn/T/com.microsoft.Word/screenshot.png"/>
+            <wp:effectExtent l="0" t="0" r="0" b="0"/>
+            <wp:docPr id="8" name="图片 16" descr="file:///var/folders/00/swbgfnt57ynd8b6ksbjvvy940000gn/T/com.microsoft.Word/screenshot.png"/>
             <wp:cNvGraphicFramePr>
               <a:graphicFrameLocks xmlns:a="http://schemas.openxmlformats.org/drawingml/2006/main" noChangeAspect="1"/>
             </wp:cNvGraphicFramePr>
@@ -974,22 +950,18 @@
               <a:graphicData uri="http://schemas.openxmlformats.org/drawingml/2006/picture">
                 <pic:pic xmlns:pic="http://schemas.openxmlformats.org/drawingml/2006/picture">
                   <pic:nvPicPr>
-                    <pic:cNvPr id="16" name="screenshot.png"/>
-                    <pic:cNvPicPr/>
+                    <pic:cNvPr id="8" name="图片 16" descr="file:///var/folders/00/swbgfnt57ynd8b6ksbjvvy940000gn/T/com.microsoft.Word/screenshot.png"/>
+                    <pic:cNvPicPr>
+                      <a:picLocks noChangeAspect="1" noChangeArrowheads="1"/>
+                    </pic:cNvPicPr>
                   </pic:nvPicPr>
                   <pic:blipFill>
-                    <a:blip r:embed="rId12">
-                      <a:extLst>
-                        <a:ext uri="{28A0092B-C50C-407E-A947-70E740481C1C}">
-                          <a14:useLocalDpi xmlns:a14="http://schemas.microsoft.com/office/drawing/2010/main" val="0"/>
-                        </a:ext>
-                      </a:extLst>
-                    </a:blip>
+                    <a:blip r:embed="rId9"/>
                     <a:stretch>
                       <a:fillRect/>
                     </a:stretch>
                   </pic:blipFill>
-                  <pic:spPr>
+                  <pic:spPr bwMode="auto">
                     <a:xfrm>
                       <a:off x="0" y="0"/>
                       <a:ext cx="5274310" cy="988695"/>
@@ -1006,217 +978,231 @@
       </w:r>
     </w:p>
     <w:p>
-      <w:r>
-        <w:rPr>
-          <w:rFonts w:hint="eastAsia"/>
-        </w:rPr>
+      <w:pPr>
+        <w:pStyle w:val="Normal"/>
+        <w:rPr/>
+      </w:pPr>
+      <w:r>
+        <w:rPr/>
         <w:t>这下打印了“</w:t>
       </w:r>
-      <w:proofErr w:type="spellStart"/>
-      <w:r>
-        <w:t>demodrv_read</w:t>
-      </w:r>
-      <w:proofErr w:type="spellEnd"/>
-      <w:r>
-        <w:t xml:space="preserve"> enter</w:t>
-      </w:r>
-      <w:r>
-        <w:rPr>
-          <w:rFonts w:hint="eastAsia"/>
-        </w:rPr>
-        <w:t>”，这是我们需要的，哈哈</w:t>
-      </w:r>
-      <w:r>
-        <w:rPr>
-          <w:rFonts w:hint="eastAsia"/>
-        </w:rPr>
-        <w:t>~</w:t>
-      </w:r>
-      <w:r>
-        <w:t>~</w:t>
-      </w:r>
-    </w:p>
-    <w:p>
-      <w:r>
-        <w:rPr>
-          <w:rFonts w:hint="eastAsia"/>
-        </w:rPr>
+      <w:r>
+        <w:rPr/>
+        <w:t>demodrv_read enter”</w:t>
+      </w:r>
+      <w:r>
+        <w:rPr/>
+        <w:t>，这是我们需要的，哈哈</w:t>
+      </w:r>
+      <w:r>
+        <w:rPr/>
+        <w:t>~~</w:t>
+      </w:r>
+    </w:p>
+    <w:p>
+      <w:pPr>
+        <w:pStyle w:val="Normal"/>
+        <w:rPr/>
+      </w:pPr>
+      <w:r>
+        <w:rPr/>
         <w:t>测试成功了！</w:t>
       </w:r>
     </w:p>
-    <w:p/>
-    <w:p>
-      <w:pPr>
-        <w:pStyle w:val="2"/>
-        <w:ind w:left="360"/>
-      </w:pPr>
-      <w:r>
+    <w:p>
+      <w:pPr>
+        <w:pStyle w:val="Normal"/>
+        <w:rPr/>
+      </w:pPr>
+      <w:r>
+        <w:rPr/>
+      </w:r>
+    </w:p>
+    <w:p>
+      <w:pPr>
+        <w:pStyle w:val="Heading2"/>
+        <w:ind w:left="360" w:hanging="0"/>
+        <w:rPr/>
+      </w:pPr>
+      <w:r>
+        <w:rPr/>
         <w:t>进阶思考</w:t>
       </w:r>
     </w:p>
     <w:p>
       <w:pPr>
-        <w:pStyle w:val="a3"/>
+        <w:pStyle w:val="ListParagraph"/>
         <w:numPr>
           <w:ilvl w:val="0"/>
           <w:numId w:val="2"/>
         </w:numPr>
-        <w:ind w:firstLineChars="0"/>
-      </w:pPr>
-      <w:r>
-        <w:rPr>
-          <w:rFonts w:hint="eastAsia"/>
-        </w:rPr>
+        <w:rPr/>
+      </w:pPr>
+      <w:r>
+        <w:rPr/>
         <w:t>大家可以思考一下，这里为什么要手工创建设备节点？</w:t>
       </w:r>
     </w:p>
     <w:p>
       <w:pPr>
-        <w:pStyle w:val="a3"/>
+        <w:pStyle w:val="ListParagraph"/>
+        <w:numPr>
+          <w:ilvl w:val="0"/>
+          <w:numId w:val="0"/>
+        </w:numPr>
+        <w:ind w:left="360" w:hanging="0"/>
+        <w:rPr/>
+      </w:pPr>
+      <w:r>
+        <w:rPr/>
+        <w:t>User space App need a device node to communicate with kernel deriver.</w:t>
+      </w:r>
+    </w:p>
+    <w:p>
+      <w:pPr>
+        <w:pStyle w:val="ListParagraph"/>
+        <w:numPr>
+          <w:ilvl w:val="0"/>
+          <w:numId w:val="0"/>
+        </w:numPr>
+        <w:ind w:left="360" w:hanging="0"/>
+        <w:rPr/>
+      </w:pPr>
+      <w:r>
+        <w:rPr/>
+        <w:t xml:space="preserve"> </w:t>
+      </w:r>
+    </w:p>
+    <w:p>
+      <w:pPr>
+        <w:pStyle w:val="ListParagraph"/>
         <w:numPr>
           <w:ilvl w:val="0"/>
           <w:numId w:val="2"/>
         </w:numPr>
-        <w:ind w:firstLineChars="0"/>
-        <w:rPr>
-          <w:rFonts w:hint="eastAsia"/>
-        </w:rPr>
+        <w:rPr/>
       </w:pPr>
       <w:bookmarkStart w:id="0" w:name="_GoBack"/>
       <w:bookmarkEnd w:id="0"/>
       <w:r>
-        <w:rPr>
-          <w:rFonts w:hint="eastAsia"/>
-        </w:rPr>
+        <w:rPr/>
         <w:t>在</w:t>
       </w:r>
       <w:r>
-        <w:rPr>
-          <w:rFonts w:hint="eastAsia"/>
-        </w:rPr>
+        <w:rPr/>
         <w:t>Linux</w:t>
       </w:r>
       <w:r>
-        <w:rPr>
-          <w:rFonts w:hint="eastAsia"/>
-        </w:rPr>
+        <w:rPr/>
         <w:t>系统中，比如</w:t>
       </w:r>
       <w:r>
-        <w:t>C</w:t>
-      </w:r>
-      <w:r>
-        <w:rPr>
-          <w:rFonts w:hint="eastAsia"/>
-        </w:rPr>
-        <w:t>entos</w:t>
-      </w:r>
-      <w:r>
-        <w:rPr>
-          <w:rFonts w:hint="eastAsia"/>
-        </w:rPr>
+        <w:rPr/>
+        <w:t>Centos</w:t>
+      </w:r>
+      <w:r>
+        <w:rPr/>
         <w:t>，优麒麟</w:t>
       </w:r>
       <w:r>
-        <w:rPr>
-          <w:rFonts w:hint="eastAsia"/>
-        </w:rPr>
+        <w:rPr/>
         <w:t>ubuntu</w:t>
       </w:r>
       <w:r>
-        <w:rPr>
-          <w:rFonts w:hint="eastAsia"/>
-        </w:rPr>
-        <w:t>等系统，他们是怎么自动创建新的设备节</w:t>
-      </w:r>
-      <w:r>
-        <w:rPr>
-          <w:rFonts w:hint="eastAsia"/>
-        </w:rPr>
-        <w:lastRenderedPageBreak/>
-        <w:t>点的？</w:t>
-      </w:r>
-    </w:p>
-    <w:p/>
-    <w:p/>
-    <w:p/>
-    <w:p>
-      <w:r>
-        <w:t>如果大家对这个问题感兴趣</w:t>
-      </w:r>
-      <w:r>
-        <w:rPr>
-          <w:rFonts w:hint="eastAsia"/>
-        </w:rPr>
-        <w:t>，</w:t>
-      </w:r>
-      <w:r>
-        <w:t>可以关注笨叔的第一季旗舰篇视频</w:t>
-      </w:r>
-      <w:r>
-        <w:rPr>
-          <w:rFonts w:hint="eastAsia"/>
-        </w:rPr>
-        <w:t>，</w:t>
-      </w:r>
-      <w:r>
-        <w:t>笨叔会在视频中和大家详细解答</w:t>
-      </w:r>
-      <w:r>
-        <w:rPr>
-          <w:rFonts w:hint="eastAsia"/>
-        </w:rPr>
-        <w:t>。</w:t>
-      </w:r>
-    </w:p>
-    <w:p/>
-    <w:p>
-      <w:r>
-        <w:rPr>
-          <w:rFonts w:hint="eastAsia"/>
-        </w:rPr>
+        <w:rPr/>
+        <w:t>等系统，他们是怎么自动创建新的设备节点的？</w:t>
+      </w:r>
+    </w:p>
+    <w:p>
+      <w:pPr>
+        <w:pStyle w:val="Normal"/>
+        <w:rPr/>
+      </w:pPr>
+      <w:hyperlink r:id="rId10">
+        <w:r>
+          <w:rPr>
+            <w:rStyle w:val="InternetLink"/>
+          </w:rPr>
+          <w:t>https://blog.csdn.net/lushoumin/article/details/86180163</w:t>
+        </w:r>
+      </w:hyperlink>
+    </w:p>
+    <w:p>
+      <w:pPr>
+        <w:pStyle w:val="Normal"/>
+        <w:rPr/>
+      </w:pPr>
+      <w:r>
+        <w:rPr/>
+      </w:r>
+    </w:p>
+    <w:p>
+      <w:pPr>
+        <w:pStyle w:val="Normal"/>
+        <w:rPr/>
+      </w:pPr>
+      <w:r>
+        <w:rPr/>
+      </w:r>
+    </w:p>
+    <w:p>
+      <w:pPr>
+        <w:pStyle w:val="Normal"/>
+        <w:rPr/>
+      </w:pPr>
+      <w:r>
+        <w:rPr/>
+        <w:t>如果大家对这个问题感兴趣，可以关注笨叔的第一季旗舰篇视频，笨叔会在视频中和大家详细解答。</w:t>
+      </w:r>
+    </w:p>
+    <w:p>
+      <w:pPr>
+        <w:pStyle w:val="Normal"/>
+        <w:rPr/>
+      </w:pPr>
+      <w:r>
+        <w:rPr/>
+      </w:r>
+    </w:p>
+    <w:p>
+      <w:pPr>
+        <w:pStyle w:val="Normal"/>
+        <w:rPr/>
+      </w:pPr>
+      <w:r>
+        <w:rPr/>
         <w:t>请关注奔跑吧</w:t>
       </w:r>
       <w:r>
-        <w:rPr>
-          <w:rFonts w:hint="eastAsia"/>
-        </w:rPr>
+        <w:rPr/>
         <w:t>Linux</w:t>
       </w:r>
       <w:r>
-        <w:rPr>
-          <w:rFonts w:hint="eastAsia"/>
-        </w:rPr>
+        <w:rPr/>
         <w:t>社区微信公众号，里面有更多更有料更好玩的</w:t>
       </w:r>
       <w:r>
-        <w:rPr>
-          <w:rFonts w:hint="eastAsia"/>
-        </w:rPr>
+        <w:rPr/>
         <w:t>Linux</w:t>
       </w:r>
       <w:r>
-        <w:rPr>
-          <w:rFonts w:hint="eastAsia"/>
-        </w:rPr>
+        <w:rPr/>
         <w:t>干货：</w:t>
       </w:r>
     </w:p>
     <w:p>
       <w:pPr>
-        <w:pStyle w:val="a3"/>
-        <w:ind w:left="360" w:firstLineChars="0" w:firstLine="0"/>
-      </w:pPr>
-      <w:r>
-        <w:rPr>
-          <w:rFonts w:hint="eastAsia"/>
-          <w:noProof/>
-        </w:rPr>
+        <w:pStyle w:val="ListParagraph"/>
+        <w:ind w:left="360" w:hanging="0"/>
+        <w:rPr/>
+      </w:pPr>
+      <w:r>
+        <w:rPr/>
         <w:drawing>
-          <wp:inline distT="0" distB="0" distL="0" distR="0" wp14:anchorId="1C576207" wp14:editId="5F587537">
+          <wp:inline distT="0" distB="0" distL="0" distR="0">
             <wp:extent cx="1638300" cy="1638300"/>
             <wp:effectExtent l="0" t="0" r="0" b="0"/>
-            <wp:docPr id="1" name="图片 1"/>
+            <wp:docPr id="9" name="图片 1" descr=""/>
             <wp:cNvGraphicFramePr>
               <a:graphicFrameLocks xmlns:a="http://schemas.openxmlformats.org/drawingml/2006/main" noChangeAspect="1"/>
             </wp:cNvGraphicFramePr>
@@ -1224,22 +1210,18 @@
               <a:graphicData uri="http://schemas.openxmlformats.org/drawingml/2006/picture">
                 <pic:pic xmlns:pic="http://schemas.openxmlformats.org/drawingml/2006/picture">
                   <pic:nvPicPr>
-                    <pic:cNvPr id="1" name="WechatIMG30.jpeg"/>
-                    <pic:cNvPicPr/>
+                    <pic:cNvPr id="9" name="图片 1" descr=""/>
+                    <pic:cNvPicPr>
+                      <a:picLocks noChangeAspect="1" noChangeArrowheads="1"/>
+                    </pic:cNvPicPr>
                   </pic:nvPicPr>
                   <pic:blipFill>
-                    <a:blip r:embed="rId13">
-                      <a:extLst>
-                        <a:ext uri="{28A0092B-C50C-407E-A947-70E740481C1C}">
-                          <a14:useLocalDpi xmlns:a14="http://schemas.microsoft.com/office/drawing/2010/main" val="0"/>
-                        </a:ext>
-                      </a:extLst>
-                    </a:blip>
+                    <a:blip r:embed="rId11"/>
                     <a:stretch>
                       <a:fillRect/>
                     </a:stretch>
                   </pic:blipFill>
-                  <pic:spPr>
+                  <pic:spPr bwMode="auto">
                     <a:xfrm>
                       <a:off x="0" y="0"/>
                       <a:ext cx="1638300" cy="1638300"/>
@@ -1257,68 +1239,65 @@
     </w:p>
     <w:p>
       <w:pPr>
-        <w:pStyle w:val="a3"/>
-        <w:ind w:left="360" w:firstLineChars="0" w:firstLine="0"/>
-      </w:pPr>
-    </w:p>
-    <w:p>
-      <w:pPr>
-        <w:pStyle w:val="a3"/>
-        <w:ind w:left="360" w:firstLineChars="0" w:firstLine="0"/>
-      </w:pPr>
-      <w:r>
-        <w:rPr>
-          <w:rFonts w:hint="eastAsia"/>
-        </w:rPr>
+        <w:pStyle w:val="ListParagraph"/>
+        <w:ind w:left="360" w:hanging="0"/>
+        <w:rPr/>
+      </w:pPr>
+      <w:r>
+        <w:rPr/>
+      </w:r>
+    </w:p>
+    <w:p>
+      <w:pPr>
+        <w:pStyle w:val="ListParagraph"/>
+        <w:ind w:left="360" w:hanging="0"/>
+        <w:rPr/>
+      </w:pPr>
+      <w:r>
+        <w:rPr/>
         <w:t>奔跑吧</w:t>
       </w:r>
       <w:r>
-        <w:rPr>
-          <w:rFonts w:hint="eastAsia"/>
-        </w:rPr>
+        <w:rPr/>
         <w:t>Linux</w:t>
       </w:r>
       <w:r>
-        <w:rPr>
-          <w:rFonts w:hint="eastAsia"/>
-        </w:rPr>
+        <w:rPr/>
         <w:t>社区的旗舰篇视频节目，帮您打通</w:t>
       </w:r>
       <w:r>
-        <w:rPr>
-          <w:rFonts w:hint="eastAsia"/>
-        </w:rPr>
+        <w:rPr/>
         <w:t>Linux</w:t>
       </w:r>
       <w:r>
-        <w:rPr>
-          <w:rFonts w:hint="eastAsia"/>
-        </w:rPr>
+        <w:rPr/>
         <w:t>和职场任督二脉！</w:t>
       </w:r>
     </w:p>
     <w:p>
       <w:pPr>
-        <w:pStyle w:val="a3"/>
-        <w:ind w:left="360" w:firstLineChars="0" w:firstLine="0"/>
-      </w:pPr>
-    </w:p>
-    <w:p>
-      <w:pPr>
-        <w:pStyle w:val="a3"/>
-        <w:ind w:left="360" w:firstLineChars="0" w:firstLine="0"/>
+        <w:pStyle w:val="ListParagraph"/>
+        <w:ind w:left="360" w:hanging="0"/>
+        <w:rPr/>
+      </w:pPr>
+      <w:r>
+        <w:rPr/>
+      </w:r>
+    </w:p>
+    <w:p>
+      <w:pPr>
+        <w:pStyle w:val="ListParagraph"/>
+        <w:ind w:left="360" w:hanging="0"/>
         <w:jc w:val="center"/>
-      </w:pPr>
-      <w:r>
-        <w:rPr>
-          <w:rFonts w:hint="eastAsia"/>
-          <w:noProof/>
-        </w:rPr>
+        <w:rPr/>
+      </w:pPr>
+      <w:r>
+        <w:rPr/>
         <w:drawing>
-          <wp:inline distT="0" distB="0" distL="0" distR="0" wp14:anchorId="5F95B48B" wp14:editId="0D3C121D">
-            <wp:extent cx="3959887" cy="2224216"/>
-            <wp:effectExtent l="0" t="0" r="2540" b="0"/>
-            <wp:docPr id="12" name="图片 12"/>
+          <wp:inline distT="0" distB="0" distL="0" distR="2540">
+            <wp:extent cx="3959860" cy="2223770"/>
+            <wp:effectExtent l="0" t="0" r="0" b="0"/>
+            <wp:docPr id="10" name="图片 12" descr=""/>
             <wp:cNvGraphicFramePr>
               <a:graphicFrameLocks xmlns:a="http://schemas.openxmlformats.org/drawingml/2006/main" noChangeAspect="1"/>
             </wp:cNvGraphicFramePr>
@@ -1326,25 +1305,21 @@
               <a:graphicData uri="http://schemas.openxmlformats.org/drawingml/2006/picture">
                 <pic:pic xmlns:pic="http://schemas.openxmlformats.org/drawingml/2006/picture">
                   <pic:nvPicPr>
-                    <pic:cNvPr id="3" name="WechatIMG24.jpeg"/>
-                    <pic:cNvPicPr/>
+                    <pic:cNvPr id="10" name="图片 12" descr=""/>
+                    <pic:cNvPicPr>
+                      <a:picLocks noChangeAspect="1" noChangeArrowheads="1"/>
+                    </pic:cNvPicPr>
                   </pic:nvPicPr>
                   <pic:blipFill>
-                    <a:blip r:embed="rId14">
-                      <a:extLst>
-                        <a:ext uri="{28A0092B-C50C-407E-A947-70E740481C1C}">
-                          <a14:useLocalDpi xmlns:a14="http://schemas.microsoft.com/office/drawing/2010/main" val="0"/>
-                        </a:ext>
-                      </a:extLst>
-                    </a:blip>
+                    <a:blip r:embed="rId12"/>
                     <a:stretch>
                       <a:fillRect/>
                     </a:stretch>
                   </pic:blipFill>
-                  <pic:spPr>
+                  <pic:spPr bwMode="auto">
                     <a:xfrm>
                       <a:off x="0" y="0"/>
-                      <a:ext cx="3970089" cy="2229946"/>
+                      <a:ext cx="3959860" cy="2223770"/>
                     </a:xfrm>
                     <a:prstGeom prst="rect">
                       <a:avLst/>
@@ -1359,20 +1334,18 @@
     </w:p>
     <w:p>
       <w:pPr>
-        <w:pStyle w:val="a3"/>
-        <w:ind w:left="360" w:firstLineChars="0" w:firstLine="0"/>
+        <w:pStyle w:val="ListParagraph"/>
+        <w:ind w:left="360" w:hanging="0"/>
         <w:jc w:val="center"/>
-      </w:pPr>
-      <w:r>
-        <w:rPr>
-          <w:rFonts w:hint="eastAsia"/>
-          <w:noProof/>
-        </w:rPr>
+        <w:rPr/>
+      </w:pPr>
+      <w:r>
+        <w:rPr/>
         <w:drawing>
-          <wp:inline distT="0" distB="0" distL="0" distR="0" wp14:anchorId="548F9F4D" wp14:editId="24DF32BA">
-            <wp:extent cx="4011827" cy="2253390"/>
-            <wp:effectExtent l="0" t="0" r="1905" b="0"/>
-            <wp:docPr id="13" name="图片 13"/>
+          <wp:inline distT="0" distB="0" distL="0" distR="1905">
+            <wp:extent cx="4011930" cy="2252980"/>
+            <wp:effectExtent l="0" t="0" r="0" b="0"/>
+            <wp:docPr id="11" name="图片 13" descr=""/>
             <wp:cNvGraphicFramePr>
               <a:graphicFrameLocks xmlns:a="http://schemas.openxmlformats.org/drawingml/2006/main" noChangeAspect="1"/>
             </wp:cNvGraphicFramePr>
@@ -1380,25 +1353,21 @@
               <a:graphicData uri="http://schemas.openxmlformats.org/drawingml/2006/picture">
                 <pic:pic xmlns:pic="http://schemas.openxmlformats.org/drawingml/2006/picture">
                   <pic:nvPicPr>
-                    <pic:cNvPr id="6" name="WechatIMG25.jpeg"/>
-                    <pic:cNvPicPr/>
+                    <pic:cNvPr id="11" name="图片 13" descr=""/>
+                    <pic:cNvPicPr>
+                      <a:picLocks noChangeAspect="1" noChangeArrowheads="1"/>
+                    </pic:cNvPicPr>
                   </pic:nvPicPr>
                   <pic:blipFill>
-                    <a:blip r:embed="rId15">
-                      <a:extLst>
-                        <a:ext uri="{28A0092B-C50C-407E-A947-70E740481C1C}">
-                          <a14:useLocalDpi xmlns:a14="http://schemas.microsoft.com/office/drawing/2010/main" val="0"/>
-                        </a:ext>
-                      </a:extLst>
-                    </a:blip>
+                    <a:blip r:embed="rId13"/>
                     <a:stretch>
                       <a:fillRect/>
                     </a:stretch>
                   </pic:blipFill>
-                  <pic:spPr>
+                  <pic:spPr bwMode="auto">
                     <a:xfrm>
                       <a:off x="0" y="0"/>
-                      <a:ext cx="4058242" cy="2279461"/>
+                      <a:ext cx="4011930" cy="2252980"/>
                     </a:xfrm>
                     <a:prstGeom prst="rect">
                       <a:avLst/>
@@ -1413,118 +1382,151 @@
     </w:p>
     <w:p>
       <w:pPr>
-        <w:pStyle w:val="a3"/>
-        <w:ind w:left="360" w:firstLineChars="0" w:firstLine="0"/>
-      </w:pPr>
-    </w:p>
-    <w:p>
-      <w:pPr>
-        <w:pStyle w:val="a3"/>
-        <w:ind w:left="360" w:firstLineChars="0" w:firstLine="0"/>
-      </w:pPr>
-    </w:p>
-    <w:p>
-      <w:pPr>
-        <w:pStyle w:val="a3"/>
-        <w:ind w:left="360"/>
-      </w:pPr>
-      <w:r>
+        <w:pStyle w:val="ListParagraph"/>
+        <w:ind w:left="360" w:hanging="0"/>
+        <w:rPr/>
+      </w:pPr>
+      <w:r>
+        <w:rPr/>
+      </w:r>
+    </w:p>
+    <w:p>
+      <w:pPr>
+        <w:pStyle w:val="ListParagraph"/>
+        <w:ind w:left="360" w:hanging="0"/>
+        <w:rPr/>
+      </w:pPr>
+      <w:r>
+        <w:rPr/>
+      </w:r>
+    </w:p>
+    <w:p>
+      <w:pPr>
+        <w:pStyle w:val="ListParagraph"/>
+        <w:ind w:left="360" w:firstLine="420"/>
+        <w:rPr/>
+      </w:pPr>
+      <w:r>
+        <w:rPr/>
         <w:t>笨叔最新力作，全程约</w:t>
       </w:r>
       <w:r>
+        <w:rPr/>
         <w:t>5</w:t>
       </w:r>
       <w:r>
+        <w:rPr/>
         <w:t>小时高清，</w:t>
       </w:r>
       <w:r>
+        <w:rPr/>
         <w:t>140</w:t>
       </w:r>
       <w:r>
+        <w:rPr/>
         <w:t>多页</w:t>
       </w:r>
       <w:r>
+        <w:rPr/>
         <w:t>ppt</w:t>
       </w:r>
       <w:r>
+        <w:rPr/>
         <w:t>，</w:t>
       </w:r>
       <w:r>
+        <w:rPr/>
         <w:t>8</w:t>
       </w:r>
       <w:r>
+        <w:rPr/>
         <w:t>大实验，基于</w:t>
       </w:r>
       <w:r>
+        <w:rPr/>
         <w:t>x86_64</w:t>
       </w:r>
       <w:r>
+        <w:rPr/>
         <w:t>的</w:t>
       </w:r>
       <w:r>
+        <w:rPr/>
         <w:t>Centos 7.6</w:t>
       </w:r>
       <w:r>
+        <w:rPr/>
         <w:t>和</w:t>
       </w:r>
       <w:r>
+        <w:rPr/>
         <w:t>arm64</w:t>
       </w:r>
       <w:r>
+        <w:rPr/>
         <w:t>，提供全套实验素材和环境。全面介绍</w:t>
       </w:r>
-      <w:proofErr w:type="spellStart"/>
-      <w:r>
+      <w:r>
+        <w:rPr/>
         <w:t>kdump+crash</w:t>
       </w:r>
-      <w:proofErr w:type="spellEnd"/>
-      <w:r>
+      <w:r>
+        <w:rPr/>
         <w:t>在死机黑屏方面的实战应用，全部案例源自线上云服务器和嵌入式产品开发实际案例！</w:t>
       </w:r>
     </w:p>
     <w:p>
       <w:pPr>
-        <w:pStyle w:val="a3"/>
-        <w:ind w:left="360"/>
-      </w:pPr>
-    </w:p>
-    <w:p>
-      <w:pPr>
-        <w:pStyle w:val="a3"/>
-        <w:ind w:left="360" w:firstLineChars="0" w:firstLine="0"/>
-      </w:pPr>
-      <w:r>
+        <w:pStyle w:val="ListParagraph"/>
+        <w:ind w:left="360" w:firstLine="420"/>
+        <w:rPr/>
+      </w:pPr>
+      <w:r>
+        <w:rPr/>
+      </w:r>
+    </w:p>
+    <w:p>
+      <w:pPr>
+        <w:pStyle w:val="ListParagraph"/>
+        <w:ind w:left="360" w:hanging="0"/>
+        <w:rPr/>
+      </w:pPr>
+      <w:r>
+        <w:rPr/>
         <w:t>不能为客户和老板解决死机黑屏问题的都不是合格的</w:t>
       </w:r>
-      <w:proofErr w:type="spellStart"/>
-      <w:r>
+      <w:r>
+        <w:rPr/>
         <w:t>linux</w:t>
       </w:r>
-      <w:proofErr w:type="spellEnd"/>
-      <w:r>
+      <w:r>
+        <w:rPr/>
         <w:t>运维或者研发攻城狮！</w:t>
       </w:r>
     </w:p>
     <w:p>
       <w:pPr>
-        <w:pStyle w:val="a3"/>
-        <w:ind w:left="360" w:firstLineChars="0" w:firstLine="0"/>
-      </w:pPr>
-    </w:p>
-    <w:p>
-      <w:pPr>
+        <w:pStyle w:val="ListParagraph"/>
+        <w:ind w:left="360" w:hanging="0"/>
+        <w:rPr/>
+      </w:pPr>
+      <w:r>
+        <w:rPr/>
+      </w:r>
+    </w:p>
+    <w:p>
+      <w:pPr>
+        <w:pStyle w:val="Normal"/>
         <w:jc w:val="center"/>
-      </w:pPr>
-      <w:r>
-        <w:rPr>
-          <w:rFonts w:hint="eastAsia"/>
-          <w:noProof/>
-        </w:rPr>
+        <w:rPr/>
+      </w:pPr>
+      <w:r>
+        <w:rPr/>
         <w:drawing>
-          <wp:inline distT="0" distB="0" distL="0" distR="0" wp14:anchorId="21A9D6AC" wp14:editId="0B9D5ACE">
-            <wp:extent cx="3336325" cy="3320168"/>
-            <wp:effectExtent l="0" t="0" r="3810" b="0"/>
-            <wp:docPr id="14" name="图片 14"/>
+          <wp:inline distT="0" distB="0" distL="0" distR="3810">
+            <wp:extent cx="3336290" cy="3320415"/>
+            <wp:effectExtent l="0" t="0" r="0" b="0"/>
+            <wp:docPr id="12" name="图片 14" descr=""/>
             <wp:cNvGraphicFramePr>
               <a:graphicFrameLocks xmlns:a="http://schemas.openxmlformats.org/drawingml/2006/main" noChangeAspect="1"/>
             </wp:cNvGraphicFramePr>
@@ -1532,25 +1534,21 @@
               <a:graphicData uri="http://schemas.openxmlformats.org/drawingml/2006/picture">
                 <pic:pic xmlns:pic="http://schemas.openxmlformats.org/drawingml/2006/picture">
                   <pic:nvPicPr>
-                    <pic:cNvPr id="4" name="WechatIMG317.png"/>
-                    <pic:cNvPicPr/>
+                    <pic:cNvPr id="12" name="图片 14" descr=""/>
+                    <pic:cNvPicPr>
+                      <a:picLocks noChangeAspect="1" noChangeArrowheads="1"/>
+                    </pic:cNvPicPr>
                   </pic:nvPicPr>
                   <pic:blipFill>
-                    <a:blip r:embed="rId16">
-                      <a:extLst>
-                        <a:ext uri="{28A0092B-C50C-407E-A947-70E740481C1C}">
-                          <a14:useLocalDpi xmlns:a14="http://schemas.microsoft.com/office/drawing/2010/main" val="0"/>
-                        </a:ext>
-                      </a:extLst>
-                    </a:blip>
+                    <a:blip r:embed="rId14"/>
                     <a:stretch>
                       <a:fillRect/>
                     </a:stretch>
                   </pic:blipFill>
-                  <pic:spPr>
+                  <pic:spPr bwMode="auto">
                     <a:xfrm>
                       <a:off x="0" y="0"/>
-                      <a:ext cx="3347202" cy="3330992"/>
+                      <a:ext cx="3336290" cy="3320415"/>
                     </a:xfrm>
                     <a:prstGeom prst="rect">
                       <a:avLst/>
@@ -1565,18 +1563,17 @@
     </w:p>
     <w:p>
       <w:pPr>
+        <w:pStyle w:val="Normal"/>
         <w:jc w:val="center"/>
-      </w:pPr>
-      <w:r>
-        <w:rPr>
-          <w:rFonts w:hint="eastAsia"/>
-          <w:noProof/>
-        </w:rPr>
+        <w:rPr/>
+      </w:pPr>
+      <w:r>
+        <w:rPr/>
         <w:drawing>
-          <wp:inline distT="0" distB="0" distL="0" distR="0" wp14:anchorId="2EB14DE7" wp14:editId="6306722E">
-            <wp:extent cx="3015049" cy="3031396"/>
-            <wp:effectExtent l="0" t="0" r="0" b="4445"/>
-            <wp:docPr id="15" name="图片 15"/>
+          <wp:inline distT="0" distB="4445" distL="0" distR="0">
+            <wp:extent cx="3014980" cy="3031490"/>
+            <wp:effectExtent l="0" t="0" r="0" b="0"/>
+            <wp:docPr id="13" name="图片 15" descr=""/>
             <wp:cNvGraphicFramePr>
               <a:graphicFrameLocks xmlns:a="http://schemas.openxmlformats.org/drawingml/2006/main" noChangeAspect="1"/>
             </wp:cNvGraphicFramePr>
@@ -1584,25 +1581,21 @@
               <a:graphicData uri="http://schemas.openxmlformats.org/drawingml/2006/picture">
                 <pic:pic xmlns:pic="http://schemas.openxmlformats.org/drawingml/2006/picture">
                   <pic:nvPicPr>
-                    <pic:cNvPr id="5" name="WechatIMG37.png"/>
-                    <pic:cNvPicPr/>
+                    <pic:cNvPr id="13" name="图片 15" descr=""/>
+                    <pic:cNvPicPr>
+                      <a:picLocks noChangeAspect="1" noChangeArrowheads="1"/>
+                    </pic:cNvPicPr>
                   </pic:nvPicPr>
                   <pic:blipFill>
-                    <a:blip r:embed="rId17" cstate="print">
-                      <a:extLst>
-                        <a:ext uri="{28A0092B-C50C-407E-A947-70E740481C1C}">
-                          <a14:useLocalDpi xmlns:a14="http://schemas.microsoft.com/office/drawing/2010/main" val="0"/>
-                        </a:ext>
-                      </a:extLst>
-                    </a:blip>
+                    <a:blip r:embed="rId15"/>
                     <a:stretch>
                       <a:fillRect/>
                     </a:stretch>
                   </pic:blipFill>
-                  <pic:spPr>
+                  <pic:spPr bwMode="auto">
                     <a:xfrm>
                       <a:off x="0" y="0"/>
-                      <a:ext cx="3020288" cy="3036663"/>
+                      <a:ext cx="3014980" cy="3031490"/>
                     </a:xfrm>
                     <a:prstGeom prst="rect">
                       <a:avLst/>
@@ -1617,23 +1610,28 @@
     </w:p>
     <w:p>
       <w:pPr>
+        <w:pStyle w:val="Normal"/>
         <w:jc w:val="center"/>
-      </w:pPr>
-    </w:p>
-    <w:p>
-      <w:pPr>
+        <w:rPr/>
+      </w:pPr>
+      <w:r>
+        <w:rPr/>
+      </w:r>
+    </w:p>
+    <w:p>
+      <w:pPr>
+        <w:pStyle w:val="Normal"/>
         <w:jc w:val="center"/>
-      </w:pPr>
-      <w:r>
-        <w:rPr>
-          <w:rFonts w:hint="eastAsia"/>
-        </w:rPr>
+        <w:rPr/>
+      </w:pPr>
+      <w:r>
+        <w:rPr/>
         <w:t>订阅视频请到淘宝店：</w:t>
       </w:r>
-      <w:hyperlink r:id="rId18" w:history="1">
+      <w:hyperlink r:id="rId16">
         <w:r>
           <w:rPr>
-            <w:rStyle w:val="a5"/>
+            <w:rStyle w:val="InternetLink"/>
           </w:rPr>
           <w:t>https://shop115683645.taobao.com</w:t>
         </w:r>
@@ -1641,19 +1639,17 @@
     </w:p>
     <w:p>
       <w:pPr>
+        <w:pStyle w:val="Normal"/>
         <w:jc w:val="center"/>
-      </w:pPr>
-      <w:r>
-        <w:rPr>
-          <w:rFonts w:hint="eastAsia"/>
-          <w:noProof/>
-        </w:rPr>
-        <w:lastRenderedPageBreak/>
+        <w:rPr/>
+      </w:pPr>
+      <w:r>
+        <w:rPr/>
         <w:drawing>
-          <wp:inline distT="0" distB="0" distL="0" distR="0" wp14:anchorId="095731B2" wp14:editId="711A2B1D">
-            <wp:extent cx="2141838" cy="2141838"/>
-            <wp:effectExtent l="0" t="0" r="5080" b="5080"/>
-            <wp:docPr id="2" name="图片 2"/>
+          <wp:inline distT="0" distB="5080" distL="0" distR="5080">
+            <wp:extent cx="2141855" cy="2141855"/>
+            <wp:effectExtent l="0" t="0" r="0" b="0"/>
+            <wp:docPr id="14" name="图片 2" descr=""/>
             <wp:cNvGraphicFramePr>
               <a:graphicFrameLocks xmlns:a="http://schemas.openxmlformats.org/drawingml/2006/main" noChangeAspect="1"/>
             </wp:cNvGraphicFramePr>
@@ -1661,25 +1657,21 @@
               <a:graphicData uri="http://schemas.openxmlformats.org/drawingml/2006/picture">
                 <pic:pic xmlns:pic="http://schemas.openxmlformats.org/drawingml/2006/picture">
                   <pic:nvPicPr>
-                    <pic:cNvPr id="2" name="taobao.png"/>
-                    <pic:cNvPicPr/>
+                    <pic:cNvPr id="14" name="图片 2" descr=""/>
+                    <pic:cNvPicPr>
+                      <a:picLocks noChangeAspect="1" noChangeArrowheads="1"/>
+                    </pic:cNvPicPr>
                   </pic:nvPicPr>
                   <pic:blipFill>
-                    <a:blip r:embed="rId19">
-                      <a:extLst>
-                        <a:ext uri="{28A0092B-C50C-407E-A947-70E740481C1C}">
-                          <a14:useLocalDpi xmlns:a14="http://schemas.microsoft.com/office/drawing/2010/main" val="0"/>
-                        </a:ext>
-                      </a:extLst>
-                    </a:blip>
+                    <a:blip r:embed="rId17"/>
                     <a:stretch>
                       <a:fillRect/>
                     </a:stretch>
                   </pic:blipFill>
-                  <pic:spPr>
+                  <pic:spPr bwMode="auto">
                     <a:xfrm>
                       <a:off x="0" y="0"/>
-                      <a:ext cx="2159003" cy="2159003"/>
+                      <a:ext cx="2141855" cy="2141855"/>
                     </a:xfrm>
                     <a:prstGeom prst="rect">
                       <a:avLst/>
@@ -1692,25 +1684,41 @@
         </w:drawing>
       </w:r>
     </w:p>
-    <w:p/>
-    <w:p/>
+    <w:p>
+      <w:pPr>
+        <w:pStyle w:val="Normal"/>
+        <w:rPr/>
+      </w:pPr>
+      <w:r>
+        <w:rPr/>
+      </w:r>
+    </w:p>
+    <w:p>
+      <w:pPr>
+        <w:pStyle w:val="Normal"/>
+        <w:rPr/>
+      </w:pPr>
+      <w:r>
+        <w:rPr/>
+      </w:r>
+    </w:p>
     <w:sectPr>
+      <w:type w:val="nextPage"/>
       <w:pgSz w:w="11906" w:h="16838"/>
-      <w:pgMar w:top="1440" w:right="1800" w:bottom="1440" w:left="1800" w:header="720" w:footer="720" w:gutter="0"/>
-      <w:cols w:space="720"/>
-      <w:docGrid w:type="lines" w:linePitch="312"/>
+      <w:pgMar w:left="1800" w:right="1800" w:header="0" w:top="1440" w:footer="0" w:bottom="1440" w:gutter="0"/>
+      <w:pgNumType w:fmt="decimal"/>
+      <w:formProt w:val="false"/>
+      <w:textDirection w:val="lrTb"/>
+      <w:docGrid w:type="lines" w:linePitch="312" w:charSpace="6143"/>
     </w:sectPr>
   </w:body>
 </w:document>
 </file>
 
 <file path=word/numbering.xml><?xml version="1.0" encoding="utf-8"?>
-<w:numbering xmlns:wpc="http://schemas.microsoft.com/office/word/2010/wordprocessingCanvas" xmlns:cx="http://schemas.microsoft.com/office/drawing/2014/chartex" xmlns:cx1="http://schemas.microsoft.com/office/drawing/2015/9/8/chartex" xmlns:cx2="http://schemas.microsoft.com/office/drawing/2015/10/21/chartex" xmlns:cx3="http://schemas.microsoft.com/office/drawing/2016/5/9/chartex" xmlns:cx4="http://schemas.microsoft.com/office/drawing/2016/5/10/chartex" xmlns:cx5="http://schemas.microsoft.com/office/drawing/2016/5/11/chartex" xmlns:cx6="http://schemas.microsoft.com/office/drawing/2016/5/12/chartex" xmlns:cx7="http://schemas.microsoft.com/office/drawing/2016/5/13/chartex" xmlns:cx8="http://schemas.microsoft.com/office/drawing/2016/5/14/chartex" xmlns:mc="http://schemas.openxmlformats.org/markup-compatibility/2006" xmlns:aink="http://schemas.microsoft.com/office/drawing/2016/ink" xmlns:am3d="http://schemas.microsoft.com/office/drawing/2017/model3d" xmlns:o="urn:schemas-microsoft-com:office:office" xmlns:r="http://schemas.openxmlformats.org/officeDocument/2006/relationships" xmlns:m="http://schemas.openxmlformats.org/officeDocument/2006/math" xmlns:v="urn:schemas-microsoft-com:vml" xmlns:wp14="http://schemas.microsoft.com/office/word/2010/wordprocessingDrawing" xmlns:wp="http://schemas.openxmlformats.org/drawingml/2006/wordprocessingDrawing" xmlns:w10="urn:schemas-microsoft-com:office:word" xmlns:w="http://schemas.openxmlformats.org/wordprocessingml/2006/main" xmlns:w14="http://schemas.microsoft.com/office/word/2010/wordml" xmlns:w15="http://schemas.microsoft.com/office/word/2012/wordml" xmlns:w16cid="http://schemas.microsoft.com/office/word/2016/wordml/cid" xmlns:w16se="http://schemas.microsoft.com/office/word/2015/wordml/symex" xmlns:wpg="http://schemas.microsoft.com/office/word/2010/wordprocessingGroup" xmlns:wpi="http://schemas.microsoft.com/office/word/2010/wordprocessingInk" xmlns:wne="http://schemas.microsoft.com/office/word/2006/wordml" xmlns:wps="http://schemas.microsoft.com/office/word/2010/wordprocessingShape" mc:Ignorable="w14 w15 w16se w16cid wp14">
-  <w:abstractNum w:abstractNumId="0" w15:restartNumberingAfterBreak="0">
-    <w:nsid w:val="617C2F9E"/>
-    <w:multiLevelType w:val="hybridMultilevel"/>
-    <w:tmpl w:val="704EE524"/>
-    <w:lvl w:ilvl="0" w:tplc="4AE6AD2E">
+<w:numbering xmlns:w="http://schemas.openxmlformats.org/wordprocessingml/2006/main" xmlns:o="urn:schemas-microsoft-com:office:office" xmlns:r="http://schemas.openxmlformats.org/officeDocument/2006/relationships" xmlns:v="urn:schemas-microsoft-com:vml">
+  <w:abstractNum w:abstractNumId="1">
+    <w:lvl w:ilvl="0">
       <w:start w:val="1"/>
       <w:numFmt w:val="decimal"/>
       <w:lvlText w:val="%1."/>
@@ -1718,11 +1726,8 @@
       <w:pPr>
         <w:ind w:left="360" w:hanging="360"/>
       </w:pPr>
-      <w:rPr>
-        <w:rFonts w:hint="default"/>
-      </w:rPr>
     </w:lvl>
-    <w:lvl w:ilvl="1" w:tplc="04090019" w:tentative="1">
+    <w:lvl w:ilvl="1">
       <w:start w:val="1"/>
       <w:numFmt w:val="lowerLetter"/>
       <w:lvlText w:val="%2)"/>
@@ -1731,7 +1736,7 @@
         <w:ind w:left="840" w:hanging="420"/>
       </w:pPr>
     </w:lvl>
-    <w:lvl w:ilvl="2" w:tplc="0409001B" w:tentative="1">
+    <w:lvl w:ilvl="2">
       <w:start w:val="1"/>
       <w:numFmt w:val="lowerRoman"/>
       <w:lvlText w:val="%3."/>
@@ -1740,7 +1745,7 @@
         <w:ind w:left="1260" w:hanging="420"/>
       </w:pPr>
     </w:lvl>
-    <w:lvl w:ilvl="3" w:tplc="0409000F" w:tentative="1">
+    <w:lvl w:ilvl="3">
       <w:start w:val="1"/>
       <w:numFmt w:val="decimal"/>
       <w:lvlText w:val="%4."/>
@@ -1749,7 +1754,7 @@
         <w:ind w:left="1680" w:hanging="420"/>
       </w:pPr>
     </w:lvl>
-    <w:lvl w:ilvl="4" w:tplc="04090019" w:tentative="1">
+    <w:lvl w:ilvl="4">
       <w:start w:val="1"/>
       <w:numFmt w:val="lowerLetter"/>
       <w:lvlText w:val="%5)"/>
@@ -1758,7 +1763,7 @@
         <w:ind w:left="2100" w:hanging="420"/>
       </w:pPr>
     </w:lvl>
-    <w:lvl w:ilvl="5" w:tplc="0409001B" w:tentative="1">
+    <w:lvl w:ilvl="5">
       <w:start w:val="1"/>
       <w:numFmt w:val="lowerRoman"/>
       <w:lvlText w:val="%6."/>
@@ -1767,7 +1772,7 @@
         <w:ind w:left="2520" w:hanging="420"/>
       </w:pPr>
     </w:lvl>
-    <w:lvl w:ilvl="6" w:tplc="0409000F" w:tentative="1">
+    <w:lvl w:ilvl="6">
       <w:start w:val="1"/>
       <w:numFmt w:val="decimal"/>
       <w:lvlText w:val="%7."/>
@@ -1776,7 +1781,7 @@
         <w:ind w:left="2940" w:hanging="420"/>
       </w:pPr>
     </w:lvl>
-    <w:lvl w:ilvl="7" w:tplc="04090019" w:tentative="1">
+    <w:lvl w:ilvl="7">
       <w:start w:val="1"/>
       <w:numFmt w:val="lowerLetter"/>
       <w:lvlText w:val="%8)"/>
@@ -1785,7 +1790,7 @@
         <w:ind w:left="3360" w:hanging="420"/>
       </w:pPr>
     </w:lvl>
-    <w:lvl w:ilvl="8" w:tplc="0409001B" w:tentative="1">
+    <w:lvl w:ilvl="8">
       <w:start w:val="1"/>
       <w:numFmt w:val="lowerRoman"/>
       <w:lvlText w:val="%9."/>
@@ -1795,11 +1800,8 @@
       </w:pPr>
     </w:lvl>
   </w:abstractNum>
-  <w:abstractNum w:abstractNumId="1" w15:restartNumberingAfterBreak="0">
-    <w:nsid w:val="6803162B"/>
-    <w:multiLevelType w:val="hybridMultilevel"/>
-    <w:tmpl w:val="7258316C"/>
-    <w:lvl w:ilvl="0" w:tplc="82FC7470">
+  <w:abstractNum w:abstractNumId="2">
+    <w:lvl w:ilvl="0">
       <w:start w:val="1"/>
       <w:numFmt w:val="decimal"/>
       <w:lvlText w:val="%1."/>
@@ -1807,11 +1809,8 @@
       <w:pPr>
         <w:ind w:left="360" w:hanging="360"/>
       </w:pPr>
-      <w:rPr>
-        <w:rFonts w:hint="default"/>
-      </w:rPr>
     </w:lvl>
-    <w:lvl w:ilvl="1" w:tplc="04090019" w:tentative="1">
+    <w:lvl w:ilvl="1">
       <w:start w:val="1"/>
       <w:numFmt w:val="lowerLetter"/>
       <w:lvlText w:val="%2)"/>
@@ -1820,7 +1819,7 @@
         <w:ind w:left="840" w:hanging="420"/>
       </w:pPr>
     </w:lvl>
-    <w:lvl w:ilvl="2" w:tplc="0409001B" w:tentative="1">
+    <w:lvl w:ilvl="2">
       <w:start w:val="1"/>
       <w:numFmt w:val="lowerRoman"/>
       <w:lvlText w:val="%3."/>
@@ -1829,7 +1828,7 @@
         <w:ind w:left="1260" w:hanging="420"/>
       </w:pPr>
     </w:lvl>
-    <w:lvl w:ilvl="3" w:tplc="0409000F" w:tentative="1">
+    <w:lvl w:ilvl="3">
       <w:start w:val="1"/>
       <w:numFmt w:val="decimal"/>
       <w:lvlText w:val="%4."/>
@@ -1838,7 +1837,7 @@
         <w:ind w:left="1680" w:hanging="420"/>
       </w:pPr>
     </w:lvl>
-    <w:lvl w:ilvl="4" w:tplc="04090019" w:tentative="1">
+    <w:lvl w:ilvl="4">
       <w:start w:val="1"/>
       <w:numFmt w:val="lowerLetter"/>
       <w:lvlText w:val="%5)"/>
@@ -1847,7 +1846,7 @@
         <w:ind w:left="2100" w:hanging="420"/>
       </w:pPr>
     </w:lvl>
-    <w:lvl w:ilvl="5" w:tplc="0409001B" w:tentative="1">
+    <w:lvl w:ilvl="5">
       <w:start w:val="1"/>
       <w:numFmt w:val="lowerRoman"/>
       <w:lvlText w:val="%6."/>
@@ -1856,7 +1855,7 @@
         <w:ind w:left="2520" w:hanging="420"/>
       </w:pPr>
     </w:lvl>
-    <w:lvl w:ilvl="6" w:tplc="0409000F" w:tentative="1">
+    <w:lvl w:ilvl="6">
       <w:start w:val="1"/>
       <w:numFmt w:val="decimal"/>
       <w:lvlText w:val="%7."/>
@@ -1865,7 +1864,7 @@
         <w:ind w:left="2940" w:hanging="420"/>
       </w:pPr>
     </w:lvl>
-    <w:lvl w:ilvl="7" w:tplc="04090019" w:tentative="1">
+    <w:lvl w:ilvl="7">
       <w:start w:val="1"/>
       <w:numFmt w:val="lowerLetter"/>
       <w:lvlText w:val="%8)"/>
@@ -1874,13 +1873,105 @@
         <w:ind w:left="3360" w:hanging="420"/>
       </w:pPr>
     </w:lvl>
-    <w:lvl w:ilvl="8" w:tplc="0409001B" w:tentative="1">
+    <w:lvl w:ilvl="8">
       <w:start w:val="1"/>
       <w:numFmt w:val="lowerRoman"/>
       <w:lvlText w:val="%9."/>
       <w:lvlJc w:val="right"/>
       <w:pPr>
         <w:ind w:left="3780" w:hanging="420"/>
+      </w:pPr>
+    </w:lvl>
+  </w:abstractNum>
+  <w:abstractNum w:abstractNumId="3">
+    <w:lvl w:ilvl="0">
+      <w:start w:val="1"/>
+      <w:numFmt w:val="none"/>
+      <w:suff w:val="nothing"/>
+      <w:lvlText w:val=""/>
+      <w:lvlJc w:val="left"/>
+      <w:pPr>
+        <w:ind w:left="0" w:hanging="0"/>
+      </w:pPr>
+    </w:lvl>
+    <w:lvl w:ilvl="1">
+      <w:start w:val="1"/>
+      <w:numFmt w:val="none"/>
+      <w:suff w:val="nothing"/>
+      <w:lvlText w:val=""/>
+      <w:lvlJc w:val="left"/>
+      <w:pPr>
+        <w:ind w:left="0" w:hanging="0"/>
+      </w:pPr>
+    </w:lvl>
+    <w:lvl w:ilvl="2">
+      <w:start w:val="1"/>
+      <w:numFmt w:val="none"/>
+      <w:suff w:val="nothing"/>
+      <w:lvlText w:val=""/>
+      <w:lvlJc w:val="left"/>
+      <w:pPr>
+        <w:ind w:left="0" w:hanging="0"/>
+      </w:pPr>
+    </w:lvl>
+    <w:lvl w:ilvl="3">
+      <w:start w:val="1"/>
+      <w:numFmt w:val="none"/>
+      <w:suff w:val="nothing"/>
+      <w:lvlText w:val=""/>
+      <w:lvlJc w:val="left"/>
+      <w:pPr>
+        <w:ind w:left="0" w:hanging="0"/>
+      </w:pPr>
+    </w:lvl>
+    <w:lvl w:ilvl="4">
+      <w:start w:val="1"/>
+      <w:numFmt w:val="none"/>
+      <w:suff w:val="nothing"/>
+      <w:lvlText w:val=""/>
+      <w:lvlJc w:val="left"/>
+      <w:pPr>
+        <w:ind w:left="0" w:hanging="0"/>
+      </w:pPr>
+    </w:lvl>
+    <w:lvl w:ilvl="5">
+      <w:start w:val="1"/>
+      <w:numFmt w:val="none"/>
+      <w:suff w:val="nothing"/>
+      <w:lvlText w:val=""/>
+      <w:lvlJc w:val="left"/>
+      <w:pPr>
+        <w:ind w:left="0" w:hanging="0"/>
+      </w:pPr>
+    </w:lvl>
+    <w:lvl w:ilvl="6">
+      <w:start w:val="1"/>
+      <w:numFmt w:val="none"/>
+      <w:suff w:val="nothing"/>
+      <w:lvlText w:val=""/>
+      <w:lvlJc w:val="left"/>
+      <w:pPr>
+        <w:ind w:left="0" w:hanging="0"/>
+      </w:pPr>
+    </w:lvl>
+    <w:lvl w:ilvl="7">
+      <w:start w:val="1"/>
+      <w:numFmt w:val="none"/>
+      <w:suff w:val="nothing"/>
+      <w:lvlText w:val=""/>
+      <w:lvlJc w:val="left"/>
+      <w:pPr>
+        <w:ind w:left="0" w:hanging="0"/>
+      </w:pPr>
+    </w:lvl>
+    <w:lvl w:ilvl="8">
+      <w:start w:val="1"/>
+      <w:numFmt w:val="none"/>
+      <w:suff w:val="nothing"/>
+      <w:lvlText w:val=""/>
+      <w:lvlJc w:val="left"/>
+      <w:pPr>
+        <w:ind w:left="0" w:hanging="0"/>
       </w:pPr>
     </w:lvl>
   </w:abstractNum>
@@ -1888,36 +1979,41 @@
     <w:abstractNumId w:val="1"/>
   </w:num>
   <w:num w:numId="2">
-    <w:abstractNumId w:val="0"/>
+    <w:abstractNumId w:val="2"/>
+  </w:num>
+  <w:num w:numId="3">
+    <w:abstractNumId w:val="3"/>
   </w:num>
 </w:numbering>
 </file>
 
 <file path=word/styles.xml><?xml version="1.0" encoding="utf-8"?>
-<w:styles xmlns:mc="http://schemas.openxmlformats.org/markup-compatibility/2006" xmlns:r="http://schemas.openxmlformats.org/officeDocument/2006/relationships" xmlns:w="http://schemas.openxmlformats.org/wordprocessingml/2006/main" xmlns:w14="http://schemas.microsoft.com/office/word/2010/wordml" xmlns:w15="http://schemas.microsoft.com/office/word/2012/wordml" xmlns:w16cid="http://schemas.microsoft.com/office/word/2016/wordml/cid" xmlns:w16se="http://schemas.microsoft.com/office/word/2015/wordml/symex" mc:Ignorable="w14 w15 w16se w16cid">
+<w:styles xmlns:w="http://schemas.openxmlformats.org/wordprocessingml/2006/main" xmlns:w14="http://schemas.microsoft.com/office/word/2010/wordml" xmlns:mc="http://schemas.openxmlformats.org/markup-compatibility/2006" mc:Ignorable="w14">
   <w:docDefaults>
     <w:rPrDefault>
       <w:rPr>
-        <w:rFonts w:asciiTheme="minorHAnsi" w:eastAsiaTheme="minorEastAsia" w:hAnsiTheme="minorHAnsi" w:cstheme="minorBidi"/>
+        <w:rFonts w:ascii="Calibri" w:hAnsi="Calibri" w:eastAsia="宋体" w:cs="" w:asciiTheme="minorHAnsi" w:cstheme="minorBidi" w:eastAsiaTheme="minorEastAsia" w:hAnsiTheme="minorHAnsi"/>
         <w:kern w:val="2"/>
         <w:sz w:val="21"/>
         <w:szCs w:val="22"/>
         <w:lang w:val="en-US" w:eastAsia="zh-CN" w:bidi="ar-SA"/>
       </w:rPr>
     </w:rPrDefault>
-    <w:pPrDefault/>
+    <w:pPrDefault>
+      <w:pPr/>
+    </w:pPrDefault>
   </w:docDefaults>
   <w:latentStyles w:defLockedState="0" w:defUIPriority="99" w:defSemiHidden="0" w:defUnhideWhenUsed="0" w:defQFormat="0" w:count="375">
     <w:lsdException w:name="Normal" w:uiPriority="0" w:qFormat="1"/>
     <w:lsdException w:name="heading 1" w:uiPriority="9" w:qFormat="1"/>
-    <w:lsdException w:name="heading 2" w:semiHidden="1" w:uiPriority="9" w:unhideWhenUsed="1" w:qFormat="1"/>
-    <w:lsdException w:name="heading 3" w:semiHidden="1" w:uiPriority="9" w:unhideWhenUsed="1" w:qFormat="1"/>
-    <w:lsdException w:name="heading 4" w:semiHidden="1" w:uiPriority="9" w:unhideWhenUsed="1" w:qFormat="1"/>
-    <w:lsdException w:name="heading 5" w:semiHidden="1" w:uiPriority="9" w:unhideWhenUsed="1" w:qFormat="1"/>
-    <w:lsdException w:name="heading 6" w:semiHidden="1" w:uiPriority="9" w:unhideWhenUsed="1" w:qFormat="1"/>
-    <w:lsdException w:name="heading 7" w:semiHidden="1" w:uiPriority="9" w:unhideWhenUsed="1" w:qFormat="1"/>
-    <w:lsdException w:name="heading 8" w:semiHidden="1" w:uiPriority="9" w:unhideWhenUsed="1" w:qFormat="1"/>
-    <w:lsdException w:name="heading 9" w:semiHidden="1" w:uiPriority="9" w:unhideWhenUsed="1" w:qFormat="1"/>
+    <w:lsdException w:name="heading 2" w:uiPriority="9" w:semiHidden="1" w:unhideWhenUsed="1" w:qFormat="1"/>
+    <w:lsdException w:name="heading 3" w:uiPriority="9" w:semiHidden="1" w:unhideWhenUsed="1" w:qFormat="1"/>
+    <w:lsdException w:name="heading 4" w:uiPriority="9" w:semiHidden="1" w:unhideWhenUsed="1" w:qFormat="1"/>
+    <w:lsdException w:name="heading 5" w:uiPriority="9" w:semiHidden="1" w:unhideWhenUsed="1" w:qFormat="1"/>
+    <w:lsdException w:name="heading 6" w:uiPriority="9" w:semiHidden="1" w:unhideWhenUsed="1" w:qFormat="1"/>
+    <w:lsdException w:name="heading 7" w:uiPriority="9" w:semiHidden="1" w:unhideWhenUsed="1" w:qFormat="1"/>
+    <w:lsdException w:name="heading 8" w:uiPriority="9" w:semiHidden="1" w:unhideWhenUsed="1" w:qFormat="1"/>
+    <w:lsdException w:name="heading 9" w:uiPriority="9" w:semiHidden="1" w:unhideWhenUsed="1" w:qFormat="1"/>
     <w:lsdException w:name="index 1" w:semiHidden="1" w:unhideWhenUsed="1"/>
     <w:lsdException w:name="index 2" w:semiHidden="1" w:unhideWhenUsed="1"/>
     <w:lsdException w:name="index 3" w:semiHidden="1" w:unhideWhenUsed="1"/>
@@ -1927,22 +2023,22 @@
     <w:lsdException w:name="index 7" w:semiHidden="1" w:unhideWhenUsed="1"/>
     <w:lsdException w:name="index 8" w:semiHidden="1" w:unhideWhenUsed="1"/>
     <w:lsdException w:name="index 9" w:semiHidden="1" w:unhideWhenUsed="1"/>
-    <w:lsdException w:name="toc 1" w:semiHidden="1" w:uiPriority="39" w:unhideWhenUsed="1"/>
-    <w:lsdException w:name="toc 2" w:semiHidden="1" w:uiPriority="39" w:unhideWhenUsed="1"/>
-    <w:lsdException w:name="toc 3" w:semiHidden="1" w:uiPriority="39" w:unhideWhenUsed="1"/>
-    <w:lsdException w:name="toc 4" w:semiHidden="1" w:uiPriority="39" w:unhideWhenUsed="1"/>
-    <w:lsdException w:name="toc 5" w:semiHidden="1" w:uiPriority="39" w:unhideWhenUsed="1"/>
-    <w:lsdException w:name="toc 6" w:semiHidden="1" w:uiPriority="39" w:unhideWhenUsed="1"/>
-    <w:lsdException w:name="toc 7" w:semiHidden="1" w:uiPriority="39" w:unhideWhenUsed="1"/>
-    <w:lsdException w:name="toc 8" w:semiHidden="1" w:uiPriority="39" w:unhideWhenUsed="1"/>
-    <w:lsdException w:name="toc 9" w:semiHidden="1" w:uiPriority="39" w:unhideWhenUsed="1"/>
+    <w:lsdException w:name="toc 1" w:uiPriority="39" w:semiHidden="1" w:unhideWhenUsed="1"/>
+    <w:lsdException w:name="toc 2" w:uiPriority="39" w:semiHidden="1" w:unhideWhenUsed="1"/>
+    <w:lsdException w:name="toc 3" w:uiPriority="39" w:semiHidden="1" w:unhideWhenUsed="1"/>
+    <w:lsdException w:name="toc 4" w:uiPriority="39" w:semiHidden="1" w:unhideWhenUsed="1"/>
+    <w:lsdException w:name="toc 5" w:uiPriority="39" w:semiHidden="1" w:unhideWhenUsed="1"/>
+    <w:lsdException w:name="toc 6" w:uiPriority="39" w:semiHidden="1" w:unhideWhenUsed="1"/>
+    <w:lsdException w:name="toc 7" w:uiPriority="39" w:semiHidden="1" w:unhideWhenUsed="1"/>
+    <w:lsdException w:name="toc 8" w:uiPriority="39" w:semiHidden="1" w:unhideWhenUsed="1"/>
+    <w:lsdException w:name="toc 9" w:uiPriority="39" w:semiHidden="1" w:unhideWhenUsed="1"/>
     <w:lsdException w:name="Normal Indent" w:semiHidden="1" w:unhideWhenUsed="1"/>
     <w:lsdException w:name="footnote text" w:semiHidden="1" w:unhideWhenUsed="1"/>
     <w:lsdException w:name="annotation text" w:semiHidden="1" w:unhideWhenUsed="1"/>
     <w:lsdException w:name="header" w:semiHidden="1" w:unhideWhenUsed="1"/>
     <w:lsdException w:name="footer" w:semiHidden="1" w:unhideWhenUsed="1"/>
     <w:lsdException w:name="index heading" w:semiHidden="1" w:unhideWhenUsed="1"/>
-    <w:lsdException w:name="caption" w:semiHidden="1" w:uiPriority="35" w:unhideWhenUsed="1" w:qFormat="1"/>
+    <w:lsdException w:name="caption" w:uiPriority="35" w:semiHidden="1" w:unhideWhenUsed="1" w:qFormat="1"/>
     <w:lsdException w:name="table of figures" w:semiHidden="1" w:unhideWhenUsed="1"/>
     <w:lsdException w:name="envelope address" w:semiHidden="1" w:unhideWhenUsed="1"/>
     <w:lsdException w:name="envelope return" w:semiHidden="1" w:unhideWhenUsed="1"/>
@@ -1973,7 +2069,7 @@
     <w:lsdException w:name="Title" w:uiPriority="10" w:qFormat="1"/>
     <w:lsdException w:name="Closing" w:semiHidden="1" w:unhideWhenUsed="1"/>
     <w:lsdException w:name="Signature" w:semiHidden="1" w:unhideWhenUsed="1"/>
-    <w:lsdException w:name="Default Paragraph Font" w:semiHidden="1" w:uiPriority="1" w:unhideWhenUsed="1"/>
+    <w:lsdException w:name="Default Paragraph Font" w:uiPriority="1" w:semiHidden="1" w:unhideWhenUsed="1"/>
     <w:lsdException w:name="Body Text" w:semiHidden="1" w:unhideWhenUsed="1"/>
     <w:lsdException w:name="Body Text Indent" w:semiHidden="1" w:unhideWhenUsed="1"/>
     <w:lsdException w:name="List Continue" w:semiHidden="1" w:unhideWhenUsed="1"/>
@@ -2173,8 +2269,8 @@
     <w:lsdException w:name="Subtle Reference" w:uiPriority="31" w:qFormat="1"/>
     <w:lsdException w:name="Intense Reference" w:uiPriority="32" w:qFormat="1"/>
     <w:lsdException w:name="Book Title" w:uiPriority="33" w:qFormat="1"/>
-    <w:lsdException w:name="Bibliography" w:semiHidden="1" w:uiPriority="37" w:unhideWhenUsed="1"/>
-    <w:lsdException w:name="TOC Heading" w:semiHidden="1" w:uiPriority="39" w:unhideWhenUsed="1" w:qFormat="1"/>
+    <w:lsdException w:name="Bibliography" w:uiPriority="37" w:semiHidden="1" w:unhideWhenUsed="1"/>
+    <w:lsdException w:name="TOC Heading" w:uiPriority="39" w:semiHidden="1" w:unhideWhenUsed="1" w:qFormat="1"/>
     <w:lsdException w:name="Plain Table 1" w:uiPriority="41"/>
     <w:lsdException w:name="Plain Table 2" w:uiPriority="42"/>
     <w:lsdException w:name="Plain Table 3" w:uiPriority="43"/>
@@ -2284,64 +2380,195 @@
     <w:lsdException w:name="Hashtag" w:semiHidden="1" w:unhideWhenUsed="1"/>
     <w:lsdException w:name="Unresolved Mention" w:semiHidden="1" w:unhideWhenUsed="1"/>
   </w:latentStyles>
-  <w:style w:type="paragraph" w:default="1" w:styleId="a">
+  <w:style w:type="paragraph" w:styleId="Normal" w:default="1">
     <w:name w:val="Normal"/>
     <w:qFormat/>
     <w:pPr>
-      <w:widowControl w:val="0"/>
+      <w:widowControl w:val="false"/>
+      <w:bidi w:val="0"/>
       <w:jc w:val="both"/>
     </w:pPr>
+    <w:rPr>
+      <w:rFonts w:ascii="Calibri" w:hAnsi="Calibri" w:eastAsia="宋体" w:cs="" w:asciiTheme="minorHAnsi" w:cstheme="minorBidi" w:eastAsiaTheme="minorEastAsia" w:hAnsiTheme="minorHAnsi"/>
+      <w:color w:val="auto"/>
+      <w:kern w:val="2"/>
+      <w:sz w:val="21"/>
+      <w:szCs w:val="22"/>
+      <w:lang w:val="en-US" w:eastAsia="zh-CN" w:bidi="ar-SA"/>
+    </w:rPr>
   </w:style>
-  <w:style w:type="paragraph" w:styleId="1">
-    <w:name w:val="heading 1"/>
-    <w:basedOn w:val="a"/>
-    <w:next w:val="a"/>
+  <w:style w:type="paragraph" w:styleId="Heading1">
+    <w:name w:val="Heading 1"/>
+    <w:basedOn w:val="Normal"/>
     <w:link w:val="10"/>
     <w:uiPriority w:val="9"/>
     <w:qFormat/>
-    <w:rsid w:val="0045361D"/>
+    <w:rsid w:val="0045361d"/>
     <w:pPr>
-      <w:keepNext/>
+      <w:keepNext w:val="true"/>
       <w:keepLines/>
-      <w:spacing w:before="340" w:after="330" w:line="578" w:lineRule="auto"/>
+      <w:spacing w:lineRule="auto" w:line="578" w:before="340" w:after="330"/>
       <w:outlineLvl w:val="0"/>
     </w:pPr>
     <w:rPr>
       <w:b/>
       <w:bCs/>
-      <w:kern w:val="44"/>
+      <w:kern w:val="2"/>
       <w:sz w:val="44"/>
       <w:szCs w:val="44"/>
     </w:rPr>
   </w:style>
-  <w:style w:type="paragraph" w:styleId="2">
-    <w:name w:val="heading 2"/>
-    <w:basedOn w:val="a"/>
-    <w:next w:val="a"/>
+  <w:style w:type="paragraph" w:styleId="Heading2">
+    <w:name w:val="Heading 2"/>
+    <w:basedOn w:val="Normal"/>
     <w:link w:val="20"/>
     <w:uiPriority w:val="9"/>
     <w:unhideWhenUsed/>
     <w:qFormat/>
-    <w:rsid w:val="0045361D"/>
+    <w:rsid w:val="0045361d"/>
     <w:pPr>
-      <w:keepNext/>
+      <w:keepNext w:val="true"/>
       <w:keepLines/>
-      <w:spacing w:before="260" w:after="260" w:line="416" w:lineRule="auto"/>
+      <w:spacing w:lineRule="auto" w:line="415" w:before="260" w:after="260"/>
       <w:outlineLvl w:val="1"/>
     </w:pPr>
     <w:rPr>
-      <w:rFonts w:asciiTheme="majorHAnsi" w:eastAsiaTheme="majorEastAsia" w:hAnsiTheme="majorHAnsi" w:cstheme="majorBidi"/>
+      <w:rFonts w:ascii="Calibri Light" w:hAnsi="Calibri Light" w:eastAsia="宋体" w:cs="" w:asciiTheme="majorHAnsi" w:cstheme="majorBidi" w:eastAsiaTheme="majorEastAsia" w:hAnsiTheme="majorHAnsi"/>
       <w:b/>
       <w:bCs/>
       <w:sz w:val="32"/>
       <w:szCs w:val="32"/>
     </w:rPr>
   </w:style>
-  <w:style w:type="character" w:default="1" w:styleId="a0">
+  <w:style w:type="character" w:styleId="DefaultParagraphFont" w:default="1">
     <w:name w:val="Default Paragraph Font"/>
     <w:uiPriority w:val="1"/>
     <w:semiHidden/>
     <w:unhideWhenUsed/>
+    <w:qFormat/>
+    <w:rPr/>
+  </w:style>
+  <w:style w:type="character" w:styleId="2" w:customStyle="1">
+    <w:name w:val="标题 2 字符"/>
+    <w:basedOn w:val="DefaultParagraphFont"/>
+    <w:link w:val="2"/>
+    <w:uiPriority w:val="9"/>
+    <w:qFormat/>
+    <w:rsid w:val="0045361d"/>
+    <w:rPr>
+      <w:rFonts w:ascii="Calibri Light" w:hAnsi="Calibri Light" w:eastAsia="宋体" w:cs="" w:asciiTheme="majorHAnsi" w:cstheme="majorBidi" w:eastAsiaTheme="majorEastAsia" w:hAnsiTheme="majorHAnsi"/>
+      <w:b/>
+      <w:bCs/>
+      <w:sz w:val="32"/>
+      <w:szCs w:val="32"/>
+    </w:rPr>
+  </w:style>
+  <w:style w:type="character" w:styleId="1" w:customStyle="1">
+    <w:name w:val="标题 1 字符"/>
+    <w:basedOn w:val="DefaultParagraphFont"/>
+    <w:link w:val="1"/>
+    <w:uiPriority w:val="9"/>
+    <w:qFormat/>
+    <w:rsid w:val="0045361d"/>
+    <w:rPr>
+      <w:b/>
+      <w:bCs/>
+      <w:kern w:val="2"/>
+      <w:sz w:val="44"/>
+      <w:szCs w:val="44"/>
+    </w:rPr>
+  </w:style>
+  <w:style w:type="character" w:styleId="InternetLink">
+    <w:name w:val="Internet Link"/>
+    <w:basedOn w:val="DefaultParagraphFont"/>
+    <w:uiPriority w:val="99"/>
+    <w:unhideWhenUsed/>
+    <w:rsid w:val="004e1e39"/>
+    <w:rPr>
+      <w:color w:val="0563C1" w:themeColor="hyperlink"/>
+      <w:u w:val="single"/>
+    </w:rPr>
+  </w:style>
+  <w:style w:type="character" w:styleId="ListLabel1">
+    <w:name w:val="ListLabel 1"/>
+    <w:qFormat/>
+    <w:rPr/>
+  </w:style>
+  <w:style w:type="paragraph" w:styleId="Heading">
+    <w:name w:val="Heading"/>
+    <w:basedOn w:val="Normal"/>
+    <w:next w:val="TextBody"/>
+    <w:qFormat/>
+    <w:pPr>
+      <w:keepNext w:val="true"/>
+      <w:spacing w:before="240" w:after="120"/>
+    </w:pPr>
+    <w:rPr>
+      <w:rFonts w:ascii="Liberation Sans" w:hAnsi="Liberation Sans" w:eastAsia="Noto Sans CJK SC Regular" w:cs="Lohit Devanagari"/>
+      <w:sz w:val="28"/>
+      <w:szCs w:val="28"/>
+    </w:rPr>
+  </w:style>
+  <w:style w:type="paragraph" w:styleId="TextBody">
+    <w:name w:val="Body Text"/>
+    <w:basedOn w:val="Normal"/>
+    <w:pPr>
+      <w:spacing w:lineRule="auto" w:line="276" w:before="0" w:after="140"/>
+    </w:pPr>
+    <w:rPr/>
+  </w:style>
+  <w:style w:type="paragraph" w:styleId="List">
+    <w:name w:val="List"/>
+    <w:basedOn w:val="TextBody"/>
+    <w:pPr/>
+    <w:rPr>
+      <w:rFonts w:cs="Lohit Devanagari"/>
+    </w:rPr>
+  </w:style>
+  <w:style w:type="paragraph" w:styleId="Caption">
+    <w:name w:val="Caption"/>
+    <w:basedOn w:val="Normal"/>
+    <w:qFormat/>
+    <w:pPr>
+      <w:suppressLineNumbers/>
+      <w:spacing w:before="120" w:after="120"/>
+    </w:pPr>
+    <w:rPr>
+      <w:rFonts w:cs="Lohit Devanagari"/>
+      <w:i/>
+      <w:iCs/>
+      <w:sz w:val="24"/>
+      <w:szCs w:val="24"/>
+    </w:rPr>
+  </w:style>
+  <w:style w:type="paragraph" w:styleId="Index">
+    <w:name w:val="Index"/>
+    <w:basedOn w:val="Normal"/>
+    <w:qFormat/>
+    <w:pPr>
+      <w:suppressLineNumbers/>
+    </w:pPr>
+    <w:rPr>
+      <w:rFonts w:cs="Lohit Devanagari"/>
+    </w:rPr>
+  </w:style>
+  <w:style w:type="paragraph" w:styleId="ListParagraph">
+    <w:name w:val="List Paragraph"/>
+    <w:basedOn w:val="Normal"/>
+    <w:uiPriority w:val="34"/>
+    <w:qFormat/>
+    <w:rsid w:val="00556d49"/>
+    <w:pPr>
+      <w:ind w:firstLine="420"/>
+    </w:pPr>
+    <w:rPr/>
+  </w:style>
+  <w:style w:type="numbering" w:styleId="NoList" w:default="1">
+    <w:name w:val="No List"/>
+    <w:uiPriority w:val="99"/>
+    <w:semiHidden/>
+    <w:unhideWhenUsed/>
+    <w:qFormat/>
   </w:style>
   <w:style w:type="table" w:default="1" w:styleId="a1">
     <w:name w:val="Normal Table"/>
@@ -2358,76 +2585,21 @@
       </w:tblCellMar>
     </w:tblPr>
   </w:style>
-  <w:style w:type="numbering" w:default="1" w:styleId="a2">
-    <w:name w:val="No List"/>
-    <w:uiPriority w:val="99"/>
-    <w:semiHidden/>
-    <w:unhideWhenUsed/>
-  </w:style>
-  <w:style w:type="paragraph" w:styleId="a3">
-    <w:name w:val="List Paragraph"/>
-    <w:basedOn w:val="a"/>
-    <w:uiPriority w:val="34"/>
-    <w:qFormat/>
-    <w:rsid w:val="00556D49"/>
-    <w:pPr>
-      <w:ind w:firstLineChars="200" w:firstLine="420"/>
-    </w:pPr>
-  </w:style>
   <w:style w:type="table" w:styleId="a4">
     <w:name w:val="Table Grid"/>
     <w:basedOn w:val="a1"/>
     <w:uiPriority w:val="39"/>
-    <w:rsid w:val="00556D49"/>
+    <w:rsid w:val="00556d49"/>
     <w:tblPr>
       <w:tblBorders>
-        <w:top w:val="single" w:sz="4" w:space="0" w:color="auto"/>
-        <w:left w:val="single" w:sz="4" w:space="0" w:color="auto"/>
-        <w:bottom w:val="single" w:sz="4" w:space="0" w:color="auto"/>
-        <w:right w:val="single" w:sz="4" w:space="0" w:color="auto"/>
-        <w:insideH w:val="single" w:sz="4" w:space="0" w:color="auto"/>
-        <w:insideV w:val="single" w:sz="4" w:space="0" w:color="auto"/>
+        <w:top w:val="single" w:color="auto" w:sz="4" w:space="0"/>
+        <w:left w:val="single" w:color="auto" w:sz="4" w:space="0"/>
+        <w:bottom w:val="single" w:color="auto" w:sz="4" w:space="0"/>
+        <w:right w:val="single" w:color="auto" w:sz="4" w:space="0"/>
+        <w:insideH w:val="single" w:color="auto" w:sz="4" w:space="0"/>
+        <w:insideV w:val="single" w:color="auto" w:sz="4" w:space="0"/>
       </w:tblBorders>
     </w:tblPr>
-  </w:style>
-  <w:style w:type="character" w:customStyle="1" w:styleId="20">
-    <w:name w:val="标题 2 字符"/>
-    <w:basedOn w:val="a0"/>
-    <w:link w:val="2"/>
-    <w:uiPriority w:val="9"/>
-    <w:rsid w:val="0045361D"/>
-    <w:rPr>
-      <w:rFonts w:asciiTheme="majorHAnsi" w:eastAsiaTheme="majorEastAsia" w:hAnsiTheme="majorHAnsi" w:cstheme="majorBidi"/>
-      <w:b/>
-      <w:bCs/>
-      <w:sz w:val="32"/>
-      <w:szCs w:val="32"/>
-    </w:rPr>
-  </w:style>
-  <w:style w:type="character" w:customStyle="1" w:styleId="10">
-    <w:name w:val="标题 1 字符"/>
-    <w:basedOn w:val="a0"/>
-    <w:link w:val="1"/>
-    <w:uiPriority w:val="9"/>
-    <w:rsid w:val="0045361D"/>
-    <w:rPr>
-      <w:b/>
-      <w:bCs/>
-      <w:kern w:val="44"/>
-      <w:sz w:val="44"/>
-      <w:szCs w:val="44"/>
-    </w:rPr>
-  </w:style>
-  <w:style w:type="character" w:styleId="a5">
-    <w:name w:val="Hyperlink"/>
-    <w:basedOn w:val="a0"/>
-    <w:uiPriority w:val="99"/>
-    <w:unhideWhenUsed/>
-    <w:rsid w:val="004E1E39"/>
-    <w:rPr>
-      <w:color w:val="0563C1" w:themeColor="hyperlink"/>
-      <w:u w:val="single"/>
-    </w:rPr>
   </w:style>
 </w:styles>
 </file>

</xml_diff>